<commit_message>
Actualización de problemas en el índice de memoria
</commit_message>
<xml_diff>
--- a/Índice memoria Proyecto final DAW.docx
+++ b/Índice memoria Proyecto final DAW.docx
@@ -1,6 +1,6 @@
 
 <file path=word/document.xml><?xml version="1.0" encoding="utf-8"?>
-<w:document xmlns:o="urn:schemas-microsoft-com:office:office" xmlns:r="http://schemas.openxmlformats.org/officeDocument/2006/relationships" xmlns:v="urn:schemas-microsoft-com:vml" xmlns:w="http://schemas.openxmlformats.org/wordprocessingml/2006/main" xmlns:w10="urn:schemas-microsoft-com:office:word" xmlns:wp="http://schemas.openxmlformats.org/drawingml/2006/wordprocessingDrawing" xmlns:wps="http://schemas.microsoft.com/office/word/2010/wordprocessingShape" xmlns:wpg="http://schemas.microsoft.com/office/word/2010/wordprocessingGroup" xmlns:mc="http://schemas.openxmlformats.org/markup-compatibility/2006" xmlns:wp14="http://schemas.microsoft.com/office/word/2010/wordprocessingDrawing" xmlns:w14="http://schemas.microsoft.com/office/word/2010/wordml" xmlns:w15="http://schemas.microsoft.com/office/word/2012/wordml" mc:Ignorable="w14 wp14 w15">
+<w:document xmlns:o="urn:schemas-microsoft-com:office:office" xmlns:r="http://schemas.openxmlformats.org/officeDocument/2006/relationships" xmlns:v="urn:schemas-microsoft-com:vml" xmlns:w="http://schemas.openxmlformats.org/wordprocessingml/2006/main" xmlns:w10="urn:schemas-microsoft-com:office:word" xmlns:wp="http://schemas.openxmlformats.org/drawingml/2006/wordprocessingDrawing" xmlns:wps="http://schemas.microsoft.com/office/word/2010/wordprocessingShape" xmlns:wpg="http://schemas.microsoft.com/office/word/2010/wordprocessingGroup" xmlns:mc="http://schemas.openxmlformats.org/markup-compatibility/2006" xmlns:wp14="http://schemas.microsoft.com/office/word/2010/wordprocessingDrawing" xmlns:w14="http://schemas.microsoft.com/office/word/2010/wordml" mc:Ignorable="w14 wp14">
   <w:body>
     <w:p>
       <w:pPr>
@@ -114,13 +114,7 @@
         <w:rPr>
           <w:u w:val="thick"/>
         </w:rPr>
-        <w:t xml:space="preserve">1. </w:t>
-      </w:r>
-      <w:r>
-        <w:rPr>
-          <w:u w:val="thick"/>
-        </w:rPr>
-        <w:t>Introducción</w:t>
+        <w:t>1. Introducción</w:t>
       </w:r>
     </w:p>
     <w:p>
@@ -216,13 +210,7 @@
         <w:rPr>
           <w:u w:val="thick"/>
         </w:rPr>
-        <w:t xml:space="preserve">2. </w:t>
-      </w:r>
-      <w:r>
-        <w:rPr>
-          <w:u w:val="thick"/>
-        </w:rPr>
-        <w:t>Análisis</w:t>
+        <w:t>2. Análisis</w:t>
       </w:r>
       <w:r>
         <w:rPr>
@@ -290,13 +278,7 @@
         <w:rPr>
           <w:u w:val="thick"/>
         </w:rPr>
-        <w:t xml:space="preserve">2.1. </w:t>
-      </w:r>
-      <w:r>
-        <w:rPr>
-          <w:u w:val="thick"/>
-        </w:rPr>
-        <w:t>Guía</w:t>
+        <w:t>2.1. Guía</w:t>
       </w:r>
       <w:r>
         <w:rPr>
@@ -612,11 +594,7 @@
       </w:pPr>
       <w:r>
         <w:rPr/>
-        <w:t>C</w:t>
-      </w:r>
-      <w:r>
-        <w:rPr/>
-        <w:t>olor</w:t>
+        <w:t>Color</w:t>
       </w:r>
       <w:r>
         <w:rPr>
@@ -771,13 +749,7 @@
         <w:rPr>
           <w:sz w:val="24"/>
         </w:rPr>
-        <w:t>C</w:t>
-      </w:r>
-      <w:r>
-        <w:rPr>
-          <w:sz w:val="24"/>
-        </w:rPr>
-        <w:t>olor</w:t>
+        <w:t>Color</w:t>
       </w:r>
       <w:r>
         <w:rPr>
@@ -1395,13 +1367,7 @@
         <w:rPr>
           <w:u w:val="thick"/>
         </w:rPr>
-        <w:t xml:space="preserve">2.2. </w:t>
-      </w:r>
-      <w:r>
-        <w:rPr>
-          <w:u w:val="thick"/>
-        </w:rPr>
-        <w:t>Logotipos</w:t>
+        <w:t>2.2. Logotipos</w:t>
       </w:r>
     </w:p>
     <w:p>
@@ -1507,6 +1473,15 @@
     </w:p>
     <w:p>
       <w:pPr>
+        <w:sectPr>
+          <w:type w:val="nextPage"/>
+          <w:pgSz w:w="11906" w:h="16838"/>
+          <w:pgMar w:left="720" w:right="720" w:gutter="0" w:header="0" w:top="720" w:footer="0" w:bottom="720"/>
+          <w:pgNumType w:fmt="decimal"/>
+          <w:formProt w:val="false"/>
+          <w:textDirection w:val="lrTb"/>
+          <w:docGrid w:type="default" w:linePitch="100" w:charSpace="0"/>
+        </w:sectPr>
         <w:pStyle w:val="Cuerpodetexto"/>
         <w:spacing w:before="9" w:after="0"/>
         <w:rPr>
@@ -1566,18 +1541,6 @@
     </w:p>
     <w:p>
       <w:pPr>
-        <w:sectPr>
-          <w:type w:val="nextPage"/>
-          <w:pgSz w:w="11906" w:h="16838"/>
-          <w:pgMar w:left="720" w:right="720" w:gutter="0" w:header="0" w:top="720" w:footer="0" w:bottom="720"/>
-          <w:pgNumType w:fmt="decimal"/>
-          <w:formProt w:val="false"/>
-          <w:textDirection w:val="lrTb"/>
-        </w:sectPr>
-      </w:pPr>
-    </w:p>
-    <w:p>
-      <w:pPr>
         <w:pStyle w:val="Ttulo2"/>
         <w:numPr>
           <w:ilvl w:val="0"/>
@@ -1598,13 +1561,7 @@
         <w:rPr>
           <w:u w:val="thick"/>
         </w:rPr>
-        <w:t xml:space="preserve">3. </w:t>
-      </w:r>
-      <w:r>
-        <w:rPr>
-          <w:u w:val="thick"/>
-        </w:rPr>
-        <w:t>MockUps</w:t>
+        <w:t>3. MockUps</w:t>
       </w:r>
     </w:p>
     <w:p>
@@ -1650,15 +1607,7 @@
           <w:sz w:val="28"/>
           <w:u w:val="single"/>
         </w:rPr>
-        <w:t xml:space="preserve">3.1. </w:t>
-      </w:r>
-      <w:r>
-        <w:rPr>
-          <w:b/>
-          <w:sz w:val="28"/>
-          <w:u w:val="single"/>
-        </w:rPr>
-        <w:t>Mapa</w:t>
+        <w:t>3.1. Mapa</w:t>
       </w:r>
       <w:r>
         <w:rPr>
@@ -1808,15 +1757,7 @@
           <w:sz w:val="28"/>
           <w:u w:val="single"/>
         </w:rPr>
-        <w:t xml:space="preserve">3.2. </w:t>
-      </w:r>
-      <w:r>
-        <w:rPr>
-          <w:b/>
-          <w:sz w:val="28"/>
-          <w:u w:val="single"/>
-        </w:rPr>
-        <w:t>Inicio</w:t>
+        <w:t>3.2. Inicio</w:t>
       </w:r>
       <w:r>
         <w:rPr>
@@ -1950,15 +1891,7 @@
           <w:sz w:val="28"/>
           <w:u w:val="single"/>
         </w:rPr>
-        <w:t xml:space="preserve">3.3 </w:t>
-      </w:r>
-      <w:r>
-        <w:rPr>
-          <w:b/>
-          <w:sz w:val="28"/>
-          <w:u w:val="single"/>
-        </w:rPr>
-        <w:t>Registro</w:t>
+        <w:t>3.3 Registro</w:t>
       </w:r>
     </w:p>
     <w:p>
@@ -2066,15 +1999,7 @@
           <w:sz w:val="28"/>
           <w:u w:val="single"/>
         </w:rPr>
-        <w:t>3</w:t>
-      </w:r>
-      <w:r>
-        <w:rPr>
-          <w:b/>
-          <w:sz w:val="28"/>
-          <w:u w:val="single"/>
-        </w:rPr>
-        <w:t>.4</w:t>
+        <w:t>3.4</w:t>
       </w:r>
       <w:r>
         <w:rPr>
@@ -2208,15 +2133,7 @@
           <w:sz w:val="28"/>
           <w:u w:val="single"/>
         </w:rPr>
-        <w:t xml:space="preserve">3.5 </w:t>
-      </w:r>
-      <w:r>
-        <w:rPr>
-          <w:b/>
-          <w:sz w:val="28"/>
-          <w:u w:val="single"/>
-        </w:rPr>
-        <w:t>Página</w:t>
+        <w:t>3.5 Página</w:t>
       </w:r>
       <w:r>
         <w:rPr>
@@ -2333,15 +2250,7 @@
           <w:sz w:val="28"/>
           <w:u w:val="single"/>
         </w:rPr>
-        <w:t xml:space="preserve">3.6 </w:t>
-      </w:r>
-      <w:r>
-        <w:rPr>
-          <w:b/>
-          <w:sz w:val="28"/>
-          <w:u w:val="single"/>
-        </w:rPr>
-        <w:t>Perfil</w:t>
+        <w:t>3.6 Perfil</w:t>
       </w:r>
       <w:r>
         <w:rPr>
@@ -2475,15 +2384,7 @@
           <w:sz w:val="28"/>
           <w:u w:val="single"/>
         </w:rPr>
-        <w:t xml:space="preserve">3.7. </w:t>
-      </w:r>
-      <w:r>
-        <w:rPr>
-          <w:b/>
-          <w:sz w:val="28"/>
-          <w:u w:val="single"/>
-        </w:rPr>
-        <w:t>Vista</w:t>
+        <w:t>3.7. Vista</w:t>
       </w:r>
       <w:r>
         <w:rPr>
@@ -2613,13 +2514,7 @@
         <w:rPr>
           <w:u w:val="thick"/>
         </w:rPr>
-        <w:t xml:space="preserve">4. </w:t>
-      </w:r>
-      <w:r>
-        <w:rPr>
-          <w:u w:val="thick"/>
-        </w:rPr>
-        <w:t>Actores</w:t>
+        <w:t>4. Actores</w:t>
       </w:r>
     </w:p>
     <w:p>
@@ -3192,11 +3087,7 @@
       </w:r>
       <w:r>
         <w:rPr/>
-        <w:t xml:space="preserve">en Django, </w:t>
-      </w:r>
-      <w:r>
-        <w:rPr/>
-        <w:t>adaptada para el uso de esta web.</w:t>
+        <w:t>en Django, adaptada para el uso de esta web.</w:t>
       </w:r>
     </w:p>
     <w:p>
@@ -3207,7 +3098,9 @@
         </w:rPr>
       </w:pPr>
       <w:r>
-        <w:rPr/>
+        <w:rPr>
+          <w:sz w:val="29"/>
+        </w:rPr>
       </w:r>
     </w:p>
     <w:p>
@@ -3236,15 +3129,7 @@
           <w:sz w:val="32"/>
           <w:u w:val="thick"/>
         </w:rPr>
-        <w:t xml:space="preserve">5. </w:t>
-      </w:r>
-      <w:r>
-        <w:rPr>
-          <w:b/>
-          <w:sz w:val="32"/>
-          <w:u w:val="thick"/>
-        </w:rPr>
-        <w:t>Base</w:t>
+        <w:t>5. Base</w:t>
       </w:r>
       <w:r>
         <w:rPr>
@@ -3416,13 +3301,7 @@
         <w:rPr>
           <w:u w:val="thick"/>
         </w:rPr>
-        <w:t xml:space="preserve">6. </w:t>
-      </w:r>
-      <w:r>
-        <w:rPr>
-          <w:u w:val="thick"/>
-        </w:rPr>
-        <w:t>Implementación</w:t>
+        <w:t>6. Implementación</w:t>
       </w:r>
     </w:p>
     <w:p>
@@ -3464,13 +3343,7 @@
         <w:rPr>
           <w:u w:val="thick"/>
         </w:rPr>
-        <w:t xml:space="preserve">6.1. </w:t>
-      </w:r>
-      <w:r>
-        <w:rPr>
-          <w:u w:val="thick"/>
-        </w:rPr>
-        <w:t>Tecnologías</w:t>
+        <w:t>6.1. Tecnologías</w:t>
       </w:r>
       <w:r>
         <w:rPr>
@@ -3778,14 +3651,7 @@
           <w:b/>
           <w:sz w:val="24"/>
         </w:rPr>
-        <w:t>S</w:t>
-      </w:r>
-      <w:r>
-        <w:rPr>
-          <w:b/>
-          <w:sz w:val="24"/>
-        </w:rPr>
-        <w:t>ervidor</w:t>
+        <w:t>Servidor</w:t>
       </w:r>
       <w:r>
         <w:rPr>
@@ -3877,14 +3743,7 @@
           <w:b/>
           <w:sz w:val="24"/>
         </w:rPr>
-        <w:t>S</w:t>
-      </w:r>
-      <w:r>
-        <w:rPr>
-          <w:b/>
-          <w:sz w:val="24"/>
-        </w:rPr>
-        <w:t xml:space="preserve">ervidor de correo: </w:t>
+        <w:t xml:space="preserve">Servidor de correo: </w:t>
       </w:r>
       <w:r>
         <w:rPr>
@@ -4055,13 +3914,7 @@
         <w:rPr>
           <w:u w:val="thick"/>
         </w:rPr>
-        <w:t xml:space="preserve">6.2. </w:t>
-      </w:r>
-      <w:r>
-        <w:rPr>
-          <w:u w:val="thick"/>
-        </w:rPr>
-        <w:t>Entorno</w:t>
+        <w:t>6.2. Entorno</w:t>
       </w:r>
       <w:r>
         <w:rPr>
@@ -4251,15 +4104,7 @@
       </w:r>
       <w:r>
         <w:rPr/>
-        <w:t xml:space="preserve">vistas </w:t>
-      </w:r>
-      <w:r>
-        <w:rPr/>
-        <w:t>y recursos estáticos (JS/CSS)</w:t>
-      </w:r>
-      <w:r>
-        <w:rPr/>
-        <w:t>.</w:t>
+        <w:t>vistas y recursos estáticos (JS/CSS).</w:t>
       </w:r>
     </w:p>
     <w:p>
@@ -4271,7 +4116,9 @@
         </w:rPr>
       </w:pPr>
       <w:r>
-        <w:rPr/>
+        <w:rPr>
+          <w:sz w:val="24"/>
+        </w:rPr>
       </w:r>
     </w:p>
     <w:p>
@@ -4296,13 +4143,7 @@
         <w:rPr>
           <w:u w:val="thick"/>
         </w:rPr>
-        <w:t xml:space="preserve">6.3. </w:t>
-      </w:r>
-      <w:r>
-        <w:rPr>
-          <w:u w:val="thick"/>
-        </w:rPr>
-        <w:t>Problemas</w:t>
+        <w:t>6.3. Problemas</w:t>
       </w:r>
       <w:r>
         <w:rPr>
@@ -4379,13 +4220,7 @@
         <w:rPr>
           <w:sz w:val="24"/>
         </w:rPr>
-        <w:t xml:space="preserve">1. </w:t>
-      </w:r>
-      <w:r>
-        <w:rPr>
-          <w:sz w:val="24"/>
-        </w:rPr>
-        <w:t>Al</w:t>
+        <w:t>1. Al</w:t>
       </w:r>
       <w:r>
         <w:rPr>
@@ -5118,6 +4953,53 @@
           <w:sz w:val="24"/>
         </w:rPr>
         <w:t>mitad.</w:t>
+      </w:r>
+    </w:p>
+    <w:p>
+      <w:pPr>
+        <w:pStyle w:val="ListParagraph"/>
+        <w:numPr>
+          <w:ilvl w:val="0"/>
+          <w:numId w:val="0"/>
+        </w:numPr>
+        <w:tabs>
+          <w:tab w:val="clear" w:pos="720"/>
+          <w:tab w:val="left" w:pos="339" w:leader="none"/>
+        </w:tabs>
+        <w:spacing w:lineRule="auto" w:line="240" w:before="0" w:after="0"/>
+        <w:ind w:left="0" w:right="118" w:hanging="0"/>
+        <w:jc w:val="both"/>
+        <w:rPr>
+          <w:sz w:val="24"/>
+        </w:rPr>
+      </w:pPr>
+      <w:r>
+        <w:rPr/>
+      </w:r>
+    </w:p>
+    <w:p>
+      <w:pPr>
+        <w:pStyle w:val="ListParagraph"/>
+        <w:numPr>
+          <w:ilvl w:val="0"/>
+          <w:numId w:val="0"/>
+        </w:numPr>
+        <w:tabs>
+          <w:tab w:val="clear" w:pos="720"/>
+          <w:tab w:val="left" w:pos="339" w:leader="none"/>
+        </w:tabs>
+        <w:spacing w:lineRule="auto" w:line="240" w:before="0" w:after="0"/>
+        <w:ind w:left="0" w:right="118" w:hanging="0"/>
+        <w:jc w:val="both"/>
+        <w:rPr>
+          <w:sz w:val="24"/>
+        </w:rPr>
+      </w:pPr>
+      <w:r>
+        <w:rPr>
+          <w:sz w:val="24"/>
+        </w:rPr>
+        <w:t>2. Cuando empecé a desarrollar este proyecto, lo hice con PHP puro, antes de conocer el modelo-vista-controlador y las URL amigables, así que estuve varios días intentando que, al poner como URL el nombre de usuario, te redirigiese al perfil. Lo hice con NGINX, haciendo que si sólo se recibe un parámetro por URL redirigiese la petición al archivo “foo.php”. No fue hasta que cambié de framework y me di cuenta de que perdí demasiado tiempo con ello.</w:t>
       </w:r>
     </w:p>
     <w:p>
@@ -5139,7 +5021,9 @@
         </w:rPr>
       </w:pPr>
       <w:r>
-        <w:rPr/>
+        <w:rPr>
+          <w:sz w:val="24"/>
+        </w:rPr>
       </w:r>
     </w:p>
     <w:p>
@@ -5164,13 +5048,13 @@
         <w:rPr>
           <w:sz w:val="24"/>
         </w:rPr>
-        <w:t xml:space="preserve">2. </w:t>
-      </w:r>
-      <w:r>
-        <w:rPr>
-          <w:sz w:val="24"/>
-        </w:rPr>
-        <w:t>Para el sistema de restablecimiento de contraseñas tuve varios problemas, como el que tuviese</w:t>
+        <w:t>3</w:t>
+      </w:r>
+      <w:r>
+        <w:rPr>
+          <w:sz w:val="24"/>
+        </w:rPr>
+        <w:t>. Para el sistema de restablecimiento de contraseñas tuve varios problemas, como el que tuviese</w:t>
       </w:r>
       <w:r>
         <w:rPr>
@@ -5435,7 +5319,9 @@
         </w:rPr>
       </w:pPr>
       <w:r>
-        <w:rPr/>
+        <w:rPr>
+          <w:sz w:val="24"/>
+        </w:rPr>
       </w:r>
     </w:p>
     <w:p>
@@ -5456,7 +5342,13 @@
         <w:rPr>
           <w:sz w:val="24"/>
         </w:rPr>
-        <w:t>3. En un principio, tenía el repositorio en privado porque contenía datos confidenciales como la contraseña de correo, el token de Imgur, etc; pero lo solucioné metiendo esos datos en un fichero .env que no se sube en los commits.</w:t>
+        <w:t>4</w:t>
+      </w:r>
+      <w:r>
+        <w:rPr>
+          <w:sz w:val="24"/>
+        </w:rPr>
+        <w:t>. En un principio, tenía el repositorio en privado porque contenía datos confidenciales como la contraseña de correo, el token de Imgur, etc; pero lo solucioné metiendo esos datos en un fichero .env que no se sube en los commits.</w:t>
       </w:r>
     </w:p>
     <w:p>
@@ -5474,7 +5366,9 @@
         </w:rPr>
       </w:pPr>
       <w:r>
-        <w:rPr/>
+        <w:rPr>
+          <w:sz w:val="24"/>
+        </w:rPr>
       </w:r>
     </w:p>
     <w:p>
@@ -5495,7 +5389,13 @@
         <w:rPr>
           <w:sz w:val="24"/>
         </w:rPr>
-        <w:t xml:space="preserve">4. Para el recortado de imágenes de perfil estuve un par de días buscando plugins de jQuery/JavaScript que permitiesen recortar imágenes de forma sencilla. Al final, la que mejor supe utilizar y la que al final utilicé fue la de </w:t>
+        <w:t>5</w:t>
+      </w:r>
+      <w:r>
+        <w:rPr>
+          <w:sz w:val="24"/>
+        </w:rPr>
+        <w:t xml:space="preserve">. Para el recortado de imágenes de perfil estuve un par de días buscando plugins de jQuery/JavaScript que permitiesen recortar imágenes de forma sencilla. Al final, la que mejor supe utilizar y la que al final utilicé fue la de </w:t>
       </w:r>
       <w:hyperlink r:id="rId12">
         <w:r>
@@ -5526,7 +5426,9 @@
         </w:rPr>
       </w:pPr>
       <w:r>
-        <w:rPr/>
+        <w:rPr>
+          <w:sz w:val="24"/>
+        </w:rPr>
       </w:r>
     </w:p>
     <w:p>
@@ -5547,7 +5449,7 @@
         <w:rPr>
           <w:sz w:val="24"/>
         </w:rPr>
-        <w:t>5</w:t>
+        <w:t>6</w:t>
       </w:r>
       <w:r>
         <w:rPr>
@@ -5565,7 +5467,9 @@
         </w:rPr>
       </w:pPr>
       <w:r>
-        <w:rPr/>
+        <w:rPr>
+          <w:sz w:val="24"/>
+        </w:rPr>
       </w:r>
     </w:p>
     <w:p>
@@ -5590,13 +5494,7 @@
         <w:rPr>
           <w:u w:val="thick"/>
         </w:rPr>
-        <w:t xml:space="preserve">7. </w:t>
-      </w:r>
-      <w:r>
-        <w:rPr>
-          <w:u w:val="thick"/>
-        </w:rPr>
-        <w:t>Trabajo</w:t>
+        <w:t>7. Trabajo</w:t>
       </w:r>
       <w:r>
         <w:rPr>
@@ -6015,7 +5913,9 @@
         </w:rPr>
       </w:pPr>
       <w:r>
-        <w:rPr/>
+        <w:rPr>
+          <w:sz w:val="24"/>
+        </w:rPr>
       </w:r>
     </w:p>
     <w:p>
@@ -6040,13 +5940,7 @@
         <w:rPr>
           <w:u w:val="thick"/>
         </w:rPr>
-        <w:t xml:space="preserve">8. </w:t>
-      </w:r>
-      <w:r>
-        <w:rPr>
-          <w:u w:val="thick"/>
-        </w:rPr>
-        <w:t>Conclusiones</w:t>
+        <w:t>8. Conclusiones</w:t>
       </w:r>
     </w:p>
     <w:p>
@@ -6501,7 +6395,9 @@
         </w:rPr>
       </w:pPr>
       <w:r>
-        <w:rPr/>
+        <w:rPr>
+          <w:sz w:val="24"/>
+        </w:rPr>
       </w:r>
     </w:p>
     <w:p>
@@ -6523,16 +6419,35 @@
         </w:rPr>
       </w:pPr>
       <w:r>
+        <w:rPr/>
+      </w:r>
+      <w:r>
+        <w:br w:type="page"/>
+      </w:r>
+    </w:p>
+    <w:p>
+      <w:pPr>
+        <w:pStyle w:val="Ttulo1"/>
+        <w:numPr>
+          <w:ilvl w:val="0"/>
+          <w:numId w:val="0"/>
+        </w:numPr>
+        <w:tabs>
+          <w:tab w:val="clear" w:pos="720"/>
+          <w:tab w:val="left" w:pos="3625" w:leader="none"/>
+        </w:tabs>
+        <w:spacing w:lineRule="exact" w:line="439" w:before="0" w:after="0"/>
+        <w:ind w:left="0" w:right="18" w:hanging="0"/>
+        <w:jc w:val="center"/>
+        <w:rPr>
+          <w:u w:val="none"/>
+        </w:rPr>
+      </w:pPr>
+      <w:r>
         <w:rPr>
           <w:u w:val="thick"/>
         </w:rPr>
-        <w:t xml:space="preserve">9. </w:t>
-      </w:r>
-      <w:r>
-        <w:rPr>
-          <w:u w:val="thick"/>
-        </w:rPr>
-        <w:t>Enlaces</w:t>
+        <w:t>9. Enlaces</w:t>
       </w:r>
       <w:r>
         <w:rPr>
@@ -6745,14 +6660,12 @@
         <w:rPr/>
         <w:t xml:space="preserve">Link del repositorio: </w:t>
       </w:r>
-      <w:hyperlink r:id="rId15">
-        <w:r>
-          <w:rPr>
-            <w:rStyle w:val="EnlacedeInternet"/>
-          </w:rPr>
-          <w:t>https://github.com/ShinMugenNoKabe/Nekomon</w:t>
-        </w:r>
-      </w:hyperlink>
+      <w:r>
+        <w:rPr>
+          <w:rStyle w:val="EnlacedeInternet"/>
+        </w:rPr>
+        <w:t>https://github.com/ShinMugenNoKabe/Nekomon</w:t>
+      </w:r>
     </w:p>
     <w:p>
       <w:pPr>
@@ -6778,1072 +6691,6 @@
     </w:sectPr>
   </w:body>
 </w:document>
-</file>
-
-<file path=word/numbering.xml><?xml version="1.0" encoding="utf-8"?>
-<w:numbering xmlns:w="http://schemas.openxmlformats.org/wordprocessingml/2006/main" xmlns:o="urn:schemas-microsoft-com:office:office" xmlns:r="http://schemas.openxmlformats.org/officeDocument/2006/relationships" xmlns:v="urn:schemas-microsoft-com:vml" xmlns:mc="http://schemas.openxmlformats.org/markup-compatibility/2006" xmlns:w14="http://schemas.microsoft.com/office/word/2010/wordml" mc:Ignorable="w14">
-  <w:abstractNum w:abstractNumId="1">
-    <w:lvl w:ilvl="0">
-      <w:start w:val="1"/>
-      <w:numFmt w:val="decimal"/>
-      <w:lvlText w:val="%1."/>
-      <w:lvlJc w:val="left"/>
-      <w:pPr>
-        <w:tabs>
-          <w:tab w:val="num" w:pos="0"/>
-        </w:tabs>
-        <w:ind w:left="100" w:hanging="238"/>
-      </w:pPr>
-      <w:rPr>
-        <w:sz w:val="24"/>
-        <w:szCs w:val="24"/>
-        <w:w w:val="100"/>
-        <w:rFonts w:ascii="Calibri" w:hAnsi="Calibri" w:eastAsia="Calibri" w:cs="Calibri"/>
-        <w:lang w:val="es-ES" w:eastAsia="en-US" w:bidi="ar-SA"/>
-      </w:rPr>
-    </w:lvl>
-    <w:lvl w:ilvl="1">
-      <w:start w:val="4"/>
-      <w:numFmt w:val="decimal"/>
-      <w:lvlText w:val="%2."/>
-      <w:lvlJc w:val="left"/>
-      <w:pPr>
-        <w:tabs>
-          <w:tab w:val="num" w:pos="0"/>
-        </w:tabs>
-        <w:ind w:left="4085" w:hanging="361"/>
-      </w:pPr>
-      <w:rPr>
-        <w:sz w:val="36"/>
-        <w:u w:val="thick" w:color="000000"/>
-        <w:b/>
-        <w:szCs w:val="36"/>
-        <w:bCs/>
-        <w:w w:val="100"/>
-        <w:rFonts w:ascii="Calibri" w:hAnsi="Calibri" w:eastAsia="Calibri" w:cs="Calibri"/>
-        <w:lang w:val="es-ES" w:eastAsia="en-US" w:bidi="ar-SA"/>
-      </w:rPr>
-    </w:lvl>
-    <w:lvl w:ilvl="2">
-      <w:start w:val="0"/>
-      <w:numFmt w:val="bullet"/>
-      <w:lvlText w:val=""/>
-      <w:lvlJc w:val="left"/>
-      <w:pPr>
-        <w:tabs>
-          <w:tab w:val="num" w:pos="0"/>
-        </w:tabs>
-        <w:ind w:left="4734" w:hanging="361"/>
-      </w:pPr>
-      <w:rPr>
-        <w:rFonts w:ascii="Symbol" w:hAnsi="Symbol" w:cs="Symbol" w:hint="default"/>
-        <w:lang w:val="es-ES" w:eastAsia="en-US" w:bidi="ar-SA"/>
-      </w:rPr>
-    </w:lvl>
-    <w:lvl w:ilvl="3">
-      <w:start w:val="0"/>
-      <w:numFmt w:val="bullet"/>
-      <w:lvlText w:val=""/>
-      <w:lvlJc w:val="left"/>
-      <w:pPr>
-        <w:tabs>
-          <w:tab w:val="num" w:pos="0"/>
-        </w:tabs>
-        <w:ind w:left="5388" w:hanging="361"/>
-      </w:pPr>
-      <w:rPr>
-        <w:rFonts w:ascii="Symbol" w:hAnsi="Symbol" w:cs="Symbol" w:hint="default"/>
-        <w:lang w:val="es-ES" w:eastAsia="en-US" w:bidi="ar-SA"/>
-      </w:rPr>
-    </w:lvl>
-    <w:lvl w:ilvl="4">
-      <w:start w:val="0"/>
-      <w:numFmt w:val="bullet"/>
-      <w:lvlText w:val=""/>
-      <w:lvlJc w:val="left"/>
-      <w:pPr>
-        <w:tabs>
-          <w:tab w:val="num" w:pos="0"/>
-        </w:tabs>
-        <w:ind w:left="6042" w:hanging="361"/>
-      </w:pPr>
-      <w:rPr>
-        <w:rFonts w:ascii="Symbol" w:hAnsi="Symbol" w:cs="Symbol" w:hint="default"/>
-        <w:lang w:val="es-ES" w:eastAsia="en-US" w:bidi="ar-SA"/>
-      </w:rPr>
-    </w:lvl>
-    <w:lvl w:ilvl="5">
-      <w:start w:val="0"/>
-      <w:numFmt w:val="bullet"/>
-      <w:lvlText w:val=""/>
-      <w:lvlJc w:val="left"/>
-      <w:pPr>
-        <w:tabs>
-          <w:tab w:val="num" w:pos="0"/>
-        </w:tabs>
-        <w:ind w:left="6696" w:hanging="361"/>
-      </w:pPr>
-      <w:rPr>
-        <w:rFonts w:ascii="Symbol" w:hAnsi="Symbol" w:cs="Symbol" w:hint="default"/>
-        <w:lang w:val="es-ES" w:eastAsia="en-US" w:bidi="ar-SA"/>
-      </w:rPr>
-    </w:lvl>
-    <w:lvl w:ilvl="6">
-      <w:start w:val="0"/>
-      <w:numFmt w:val="bullet"/>
-      <w:lvlText w:val=""/>
-      <w:lvlJc w:val="left"/>
-      <w:pPr>
-        <w:tabs>
-          <w:tab w:val="num" w:pos="0"/>
-        </w:tabs>
-        <w:ind w:left="7350" w:hanging="361"/>
-      </w:pPr>
-      <w:rPr>
-        <w:rFonts w:ascii="Symbol" w:hAnsi="Symbol" w:cs="Symbol" w:hint="default"/>
-        <w:lang w:val="es-ES" w:eastAsia="en-US" w:bidi="ar-SA"/>
-      </w:rPr>
-    </w:lvl>
-    <w:lvl w:ilvl="7">
-      <w:start w:val="0"/>
-      <w:numFmt w:val="bullet"/>
-      <w:lvlText w:val=""/>
-      <w:lvlJc w:val="left"/>
-      <w:pPr>
-        <w:tabs>
-          <w:tab w:val="num" w:pos="0"/>
-        </w:tabs>
-        <w:ind w:left="8004" w:hanging="361"/>
-      </w:pPr>
-      <w:rPr>
-        <w:rFonts w:ascii="Symbol" w:hAnsi="Symbol" w:cs="Symbol" w:hint="default"/>
-        <w:lang w:val="es-ES" w:eastAsia="en-US" w:bidi="ar-SA"/>
-      </w:rPr>
-    </w:lvl>
-    <w:lvl w:ilvl="8">
-      <w:start w:val="0"/>
-      <w:numFmt w:val="bullet"/>
-      <w:lvlText w:val=""/>
-      <w:lvlJc w:val="left"/>
-      <w:pPr>
-        <w:tabs>
-          <w:tab w:val="num" w:pos="0"/>
-        </w:tabs>
-        <w:ind w:left="8658" w:hanging="361"/>
-      </w:pPr>
-      <w:rPr>
-        <w:rFonts w:ascii="Symbol" w:hAnsi="Symbol" w:cs="Symbol" w:hint="default"/>
-        <w:lang w:val="es-ES" w:eastAsia="en-US" w:bidi="ar-SA"/>
-      </w:rPr>
-    </w:lvl>
-  </w:abstractNum>
-  <w:abstractNum w:abstractNumId="2">
-    <w:lvl w:ilvl="0">
-      <w:start w:val="3"/>
-      <w:numFmt w:val="decimal"/>
-      <w:lvlText w:val="%1"/>
-      <w:lvlJc w:val="left"/>
-      <w:pPr>
-        <w:tabs>
-          <w:tab w:val="num" w:pos="0"/>
-        </w:tabs>
-        <w:ind w:left="3907" w:hanging="567"/>
-      </w:pPr>
-      <w:rPr>
-        <w:lang w:val="es-ES" w:eastAsia="en-US" w:bidi="ar-SA"/>
-      </w:rPr>
-    </w:lvl>
-    <w:lvl w:ilvl="1">
-      <w:start w:val="1"/>
-      <w:numFmt w:val="decimal"/>
-      <w:lvlText w:val="%1.%2."/>
-      <w:lvlJc w:val="left"/>
-      <w:pPr>
-        <w:tabs>
-          <w:tab w:val="num" w:pos="0"/>
-        </w:tabs>
-        <w:ind w:left="3907" w:hanging="567"/>
-      </w:pPr>
-      <w:rPr>
-        <w:sz w:val="32"/>
-        <w:spacing w:val="-1"/>
-        <w:u w:val="thick" w:color="000000"/>
-        <w:b/>
-        <w:szCs w:val="32"/>
-        <w:bCs/>
-        <w:w w:val="99"/>
-        <w:rFonts w:ascii="Calibri" w:hAnsi="Calibri" w:eastAsia="Calibri" w:cs="Calibri"/>
-        <w:lang w:val="es-ES" w:eastAsia="en-US" w:bidi="ar-SA"/>
-      </w:rPr>
-    </w:lvl>
-    <w:lvl w:ilvl="2">
-      <w:start w:val="0"/>
-      <w:numFmt w:val="bullet"/>
-      <w:lvlText w:val=""/>
-      <w:lvlJc w:val="left"/>
-      <w:pPr>
-        <w:tabs>
-          <w:tab w:val="num" w:pos="0"/>
-        </w:tabs>
-        <w:ind w:left="5113" w:hanging="567"/>
-      </w:pPr>
-      <w:rPr>
-        <w:rFonts w:ascii="Symbol" w:hAnsi="Symbol" w:cs="Symbol" w:hint="default"/>
-        <w:lang w:val="es-ES" w:eastAsia="en-US" w:bidi="ar-SA"/>
-      </w:rPr>
-    </w:lvl>
-    <w:lvl w:ilvl="3">
-      <w:start w:val="0"/>
-      <w:numFmt w:val="bullet"/>
-      <w:lvlText w:val=""/>
-      <w:lvlJc w:val="left"/>
-      <w:pPr>
-        <w:tabs>
-          <w:tab w:val="num" w:pos="0"/>
-        </w:tabs>
-        <w:ind w:left="5719" w:hanging="567"/>
-      </w:pPr>
-      <w:rPr>
-        <w:rFonts w:ascii="Symbol" w:hAnsi="Symbol" w:cs="Symbol" w:hint="default"/>
-        <w:lang w:val="es-ES" w:eastAsia="en-US" w:bidi="ar-SA"/>
-      </w:rPr>
-    </w:lvl>
-    <w:lvl w:ilvl="4">
-      <w:start w:val="0"/>
-      <w:numFmt w:val="bullet"/>
-      <w:lvlText w:val=""/>
-      <w:lvlJc w:val="left"/>
-      <w:pPr>
-        <w:tabs>
-          <w:tab w:val="num" w:pos="0"/>
-        </w:tabs>
-        <w:ind w:left="6326" w:hanging="567"/>
-      </w:pPr>
-      <w:rPr>
-        <w:rFonts w:ascii="Symbol" w:hAnsi="Symbol" w:cs="Symbol" w:hint="default"/>
-        <w:lang w:val="es-ES" w:eastAsia="en-US" w:bidi="ar-SA"/>
-      </w:rPr>
-    </w:lvl>
-    <w:lvl w:ilvl="5">
-      <w:start w:val="0"/>
-      <w:numFmt w:val="bullet"/>
-      <w:lvlText w:val=""/>
-      <w:lvlJc w:val="left"/>
-      <w:pPr>
-        <w:tabs>
-          <w:tab w:val="num" w:pos="0"/>
-        </w:tabs>
-        <w:ind w:left="6933" w:hanging="567"/>
-      </w:pPr>
-      <w:rPr>
-        <w:rFonts w:ascii="Symbol" w:hAnsi="Symbol" w:cs="Symbol" w:hint="default"/>
-        <w:lang w:val="es-ES" w:eastAsia="en-US" w:bidi="ar-SA"/>
-      </w:rPr>
-    </w:lvl>
-    <w:lvl w:ilvl="6">
-      <w:start w:val="0"/>
-      <w:numFmt w:val="bullet"/>
-      <w:lvlText w:val=""/>
-      <w:lvlJc w:val="left"/>
-      <w:pPr>
-        <w:tabs>
-          <w:tab w:val="num" w:pos="0"/>
-        </w:tabs>
-        <w:ind w:left="7539" w:hanging="567"/>
-      </w:pPr>
-      <w:rPr>
-        <w:rFonts w:ascii="Symbol" w:hAnsi="Symbol" w:cs="Symbol" w:hint="default"/>
-        <w:lang w:val="es-ES" w:eastAsia="en-US" w:bidi="ar-SA"/>
-      </w:rPr>
-    </w:lvl>
-    <w:lvl w:ilvl="7">
-      <w:start w:val="0"/>
-      <w:numFmt w:val="bullet"/>
-      <w:lvlText w:val=""/>
-      <w:lvlJc w:val="left"/>
-      <w:pPr>
-        <w:tabs>
-          <w:tab w:val="num" w:pos="0"/>
-        </w:tabs>
-        <w:ind w:left="8146" w:hanging="567"/>
-      </w:pPr>
-      <w:rPr>
-        <w:rFonts w:ascii="Symbol" w:hAnsi="Symbol" w:cs="Symbol" w:hint="default"/>
-        <w:lang w:val="es-ES" w:eastAsia="en-US" w:bidi="ar-SA"/>
-      </w:rPr>
-    </w:lvl>
-    <w:lvl w:ilvl="8">
-      <w:start w:val="0"/>
-      <w:numFmt w:val="bullet"/>
-      <w:lvlText w:val=""/>
-      <w:lvlJc w:val="left"/>
-      <w:pPr>
-        <w:tabs>
-          <w:tab w:val="num" w:pos="0"/>
-        </w:tabs>
-        <w:ind w:left="8753" w:hanging="567"/>
-      </w:pPr>
-      <w:rPr>
-        <w:rFonts w:ascii="Symbol" w:hAnsi="Symbol" w:cs="Symbol" w:hint="default"/>
-        <w:lang w:val="es-ES" w:eastAsia="en-US" w:bidi="ar-SA"/>
-      </w:rPr>
-    </w:lvl>
-  </w:abstractNum>
-  <w:abstractNum w:abstractNumId="3">
-    <w:lvl w:ilvl="0">
-      <w:start w:val="2"/>
-      <w:numFmt w:val="decimal"/>
-      <w:lvlText w:val="%1"/>
-      <w:lvlJc w:val="left"/>
-      <w:pPr>
-        <w:tabs>
-          <w:tab w:val="num" w:pos="0"/>
-        </w:tabs>
-        <w:ind w:left="7188" w:hanging="711"/>
-      </w:pPr>
-      <w:rPr>
-        <w:lang w:val="es-ES" w:eastAsia="en-US" w:bidi="ar-SA"/>
-      </w:rPr>
-    </w:lvl>
-    <w:lvl w:ilvl="1">
-      <w:start w:val="2"/>
-      <w:numFmt w:val="decimal"/>
-      <w:lvlText w:val="%1.%2"/>
-      <w:lvlJc w:val="left"/>
-      <w:pPr>
-        <w:tabs>
-          <w:tab w:val="num" w:pos="0"/>
-        </w:tabs>
-        <w:ind w:left="7188" w:hanging="711"/>
-      </w:pPr>
-      <w:rPr>
-        <w:lang w:val="es-ES" w:eastAsia="en-US" w:bidi="ar-SA"/>
-      </w:rPr>
-    </w:lvl>
-    <w:lvl w:ilvl="2">
-      <w:start w:val="5"/>
-      <w:numFmt w:val="decimal"/>
-      <w:lvlText w:val="%1.%2.%3."/>
-      <w:lvlJc w:val="left"/>
-      <w:pPr>
-        <w:tabs>
-          <w:tab w:val="num" w:pos="0"/>
-        </w:tabs>
-        <w:ind w:left="7188" w:hanging="711"/>
-      </w:pPr>
-      <w:rPr>
-        <w:sz w:val="28"/>
-        <w:spacing w:val="-2"/>
-        <w:u w:val="single" w:color="000000"/>
-        <w:b/>
-        <w:szCs w:val="28"/>
-        <w:bCs/>
-        <w:w w:val="100"/>
-        <w:rFonts w:ascii="Calibri" w:hAnsi="Calibri" w:eastAsia="Calibri" w:cs="Calibri"/>
-        <w:lang w:val="es-ES" w:eastAsia="en-US" w:bidi="ar-SA"/>
-      </w:rPr>
-    </w:lvl>
-    <w:lvl w:ilvl="3">
-      <w:start w:val="0"/>
-      <w:numFmt w:val="bullet"/>
-      <w:lvlText w:val=""/>
-      <w:lvlJc w:val="left"/>
-      <w:pPr>
-        <w:tabs>
-          <w:tab w:val="num" w:pos="0"/>
-        </w:tabs>
-        <w:ind w:left="9687" w:hanging="711"/>
-      </w:pPr>
-      <w:rPr>
-        <w:rFonts w:ascii="Symbol" w:hAnsi="Symbol" w:cs="Symbol" w:hint="default"/>
-        <w:lang w:val="es-ES" w:eastAsia="en-US" w:bidi="ar-SA"/>
-      </w:rPr>
-    </w:lvl>
-    <w:lvl w:ilvl="4">
-      <w:start w:val="0"/>
-      <w:numFmt w:val="bullet"/>
-      <w:lvlText w:val=""/>
-      <w:lvlJc w:val="left"/>
-      <w:pPr>
-        <w:tabs>
-          <w:tab w:val="num" w:pos="0"/>
-        </w:tabs>
-        <w:ind w:left="10523" w:hanging="711"/>
-      </w:pPr>
-      <w:rPr>
-        <w:rFonts w:ascii="Symbol" w:hAnsi="Symbol" w:cs="Symbol" w:hint="default"/>
-        <w:lang w:val="es-ES" w:eastAsia="en-US" w:bidi="ar-SA"/>
-      </w:rPr>
-    </w:lvl>
-    <w:lvl w:ilvl="5">
-      <w:start w:val="0"/>
-      <w:numFmt w:val="bullet"/>
-      <w:lvlText w:val=""/>
-      <w:lvlJc w:val="left"/>
-      <w:pPr>
-        <w:tabs>
-          <w:tab w:val="num" w:pos="0"/>
-        </w:tabs>
-        <w:ind w:left="11359" w:hanging="711"/>
-      </w:pPr>
-      <w:rPr>
-        <w:rFonts w:ascii="Symbol" w:hAnsi="Symbol" w:cs="Symbol" w:hint="default"/>
-        <w:lang w:val="es-ES" w:eastAsia="en-US" w:bidi="ar-SA"/>
-      </w:rPr>
-    </w:lvl>
-    <w:lvl w:ilvl="6">
-      <w:start w:val="0"/>
-      <w:numFmt w:val="bullet"/>
-      <w:lvlText w:val=""/>
-      <w:lvlJc w:val="left"/>
-      <w:pPr>
-        <w:tabs>
-          <w:tab w:val="num" w:pos="0"/>
-        </w:tabs>
-        <w:ind w:left="12195" w:hanging="711"/>
-      </w:pPr>
-      <w:rPr>
-        <w:rFonts w:ascii="Symbol" w:hAnsi="Symbol" w:cs="Symbol" w:hint="default"/>
-        <w:lang w:val="es-ES" w:eastAsia="en-US" w:bidi="ar-SA"/>
-      </w:rPr>
-    </w:lvl>
-    <w:lvl w:ilvl="7">
-      <w:start w:val="0"/>
-      <w:numFmt w:val="bullet"/>
-      <w:lvlText w:val=""/>
-      <w:lvlJc w:val="left"/>
-      <w:pPr>
-        <w:tabs>
-          <w:tab w:val="num" w:pos="0"/>
-        </w:tabs>
-        <w:ind w:left="13030" w:hanging="711"/>
-      </w:pPr>
-      <w:rPr>
-        <w:rFonts w:ascii="Symbol" w:hAnsi="Symbol" w:cs="Symbol" w:hint="default"/>
-        <w:lang w:val="es-ES" w:eastAsia="en-US" w:bidi="ar-SA"/>
-      </w:rPr>
-    </w:lvl>
-    <w:lvl w:ilvl="8">
-      <w:start w:val="0"/>
-      <w:numFmt w:val="bullet"/>
-      <w:lvlText w:val=""/>
-      <w:lvlJc w:val="left"/>
-      <w:pPr>
-        <w:tabs>
-          <w:tab w:val="num" w:pos="0"/>
-        </w:tabs>
-        <w:ind w:left="13866" w:hanging="711"/>
-      </w:pPr>
-      <w:rPr>
-        <w:rFonts w:ascii="Symbol" w:hAnsi="Symbol" w:cs="Symbol" w:hint="default"/>
-        <w:lang w:val="es-ES" w:eastAsia="en-US" w:bidi="ar-SA"/>
-      </w:rPr>
-    </w:lvl>
-  </w:abstractNum>
-  <w:abstractNum w:abstractNumId="4">
-    <w:lvl w:ilvl="0">
-      <w:start w:val="2"/>
-      <w:numFmt w:val="decimal"/>
-      <w:lvlText w:val="%1"/>
-      <w:lvlJc w:val="left"/>
-      <w:pPr>
-        <w:tabs>
-          <w:tab w:val="num" w:pos="0"/>
-        </w:tabs>
-        <w:ind w:left="7419" w:hanging="567"/>
-      </w:pPr>
-      <w:rPr>
-        <w:lang w:val="es-ES" w:eastAsia="en-US" w:bidi="ar-SA"/>
-      </w:rPr>
-    </w:lvl>
-    <w:lvl w:ilvl="1">
-      <w:start w:val="2"/>
-      <w:numFmt w:val="decimal"/>
-      <w:lvlText w:val="%1.%2."/>
-      <w:lvlJc w:val="left"/>
-      <w:pPr>
-        <w:tabs>
-          <w:tab w:val="num" w:pos="0"/>
-        </w:tabs>
-        <w:ind w:left="7419" w:hanging="567"/>
-      </w:pPr>
-      <w:rPr>
-        <w:sz w:val="32"/>
-        <w:spacing w:val="-1"/>
-        <w:u w:val="thick" w:color="000000"/>
-        <w:b/>
-        <w:szCs w:val="32"/>
-        <w:bCs/>
-        <w:w w:val="99"/>
-        <w:rFonts w:ascii="Calibri" w:hAnsi="Calibri" w:eastAsia="Calibri" w:cs="Calibri"/>
-        <w:lang w:val="es-ES" w:eastAsia="en-US" w:bidi="ar-SA"/>
-      </w:rPr>
-    </w:lvl>
-    <w:lvl w:ilvl="2">
-      <w:start w:val="0"/>
-      <w:numFmt w:val="bullet"/>
-      <w:lvlText w:val=""/>
-      <w:lvlJc w:val="left"/>
-      <w:pPr>
-        <w:tabs>
-          <w:tab w:val="num" w:pos="0"/>
-        </w:tabs>
-        <w:ind w:left="9043" w:hanging="567"/>
-      </w:pPr>
-      <w:rPr>
-        <w:rFonts w:ascii="Symbol" w:hAnsi="Symbol" w:cs="Symbol" w:hint="default"/>
-        <w:lang w:val="es-ES" w:eastAsia="en-US" w:bidi="ar-SA"/>
-      </w:rPr>
-    </w:lvl>
-    <w:lvl w:ilvl="3">
-      <w:start w:val="0"/>
-      <w:numFmt w:val="bullet"/>
-      <w:lvlText w:val=""/>
-      <w:lvlJc w:val="left"/>
-      <w:pPr>
-        <w:tabs>
-          <w:tab w:val="num" w:pos="0"/>
-        </w:tabs>
-        <w:ind w:left="9855" w:hanging="567"/>
-      </w:pPr>
-      <w:rPr>
-        <w:rFonts w:ascii="Symbol" w:hAnsi="Symbol" w:cs="Symbol" w:hint="default"/>
-        <w:lang w:val="es-ES" w:eastAsia="en-US" w:bidi="ar-SA"/>
-      </w:rPr>
-    </w:lvl>
-    <w:lvl w:ilvl="4">
-      <w:start w:val="0"/>
-      <w:numFmt w:val="bullet"/>
-      <w:lvlText w:val=""/>
-      <w:lvlJc w:val="left"/>
-      <w:pPr>
-        <w:tabs>
-          <w:tab w:val="num" w:pos="0"/>
-        </w:tabs>
-        <w:ind w:left="10667" w:hanging="567"/>
-      </w:pPr>
-      <w:rPr>
-        <w:rFonts w:ascii="Symbol" w:hAnsi="Symbol" w:cs="Symbol" w:hint="default"/>
-        <w:lang w:val="es-ES" w:eastAsia="en-US" w:bidi="ar-SA"/>
-      </w:rPr>
-    </w:lvl>
-    <w:lvl w:ilvl="5">
-      <w:start w:val="0"/>
-      <w:numFmt w:val="bullet"/>
-      <w:lvlText w:val=""/>
-      <w:lvlJc w:val="left"/>
-      <w:pPr>
-        <w:tabs>
-          <w:tab w:val="num" w:pos="0"/>
-        </w:tabs>
-        <w:ind w:left="11479" w:hanging="567"/>
-      </w:pPr>
-      <w:rPr>
-        <w:rFonts w:ascii="Symbol" w:hAnsi="Symbol" w:cs="Symbol" w:hint="default"/>
-        <w:lang w:val="es-ES" w:eastAsia="en-US" w:bidi="ar-SA"/>
-      </w:rPr>
-    </w:lvl>
-    <w:lvl w:ilvl="6">
-      <w:start w:val="0"/>
-      <w:numFmt w:val="bullet"/>
-      <w:lvlText w:val=""/>
-      <w:lvlJc w:val="left"/>
-      <w:pPr>
-        <w:tabs>
-          <w:tab w:val="num" w:pos="0"/>
-        </w:tabs>
-        <w:ind w:left="12291" w:hanging="567"/>
-      </w:pPr>
-      <w:rPr>
-        <w:rFonts w:ascii="Symbol" w:hAnsi="Symbol" w:cs="Symbol" w:hint="default"/>
-        <w:lang w:val="es-ES" w:eastAsia="en-US" w:bidi="ar-SA"/>
-      </w:rPr>
-    </w:lvl>
-    <w:lvl w:ilvl="7">
-      <w:start w:val="0"/>
-      <w:numFmt w:val="bullet"/>
-      <w:lvlText w:val=""/>
-      <w:lvlJc w:val="left"/>
-      <w:pPr>
-        <w:tabs>
-          <w:tab w:val="num" w:pos="0"/>
-        </w:tabs>
-        <w:ind w:left="13102" w:hanging="567"/>
-      </w:pPr>
-      <w:rPr>
-        <w:rFonts w:ascii="Symbol" w:hAnsi="Symbol" w:cs="Symbol" w:hint="default"/>
-        <w:lang w:val="es-ES" w:eastAsia="en-US" w:bidi="ar-SA"/>
-      </w:rPr>
-    </w:lvl>
-    <w:lvl w:ilvl="8">
-      <w:start w:val="0"/>
-      <w:numFmt w:val="bullet"/>
-      <w:lvlText w:val=""/>
-      <w:lvlJc w:val="left"/>
-      <w:pPr>
-        <w:tabs>
-          <w:tab w:val="num" w:pos="0"/>
-        </w:tabs>
-        <w:ind w:left="13914" w:hanging="567"/>
-      </w:pPr>
-      <w:rPr>
-        <w:rFonts w:ascii="Symbol" w:hAnsi="Symbol" w:cs="Symbol" w:hint="default"/>
-        <w:lang w:val="es-ES" w:eastAsia="en-US" w:bidi="ar-SA"/>
-      </w:rPr>
-    </w:lvl>
-  </w:abstractNum>
-  <w:abstractNum w:abstractNumId="5">
-    <w:lvl w:ilvl="0">
-      <w:start w:val="2"/>
-      <w:numFmt w:val="decimal"/>
-      <w:lvlText w:val="%1"/>
-      <w:lvlJc w:val="left"/>
-      <w:pPr>
-        <w:tabs>
-          <w:tab w:val="num" w:pos="0"/>
-        </w:tabs>
-        <w:ind w:left="2935" w:hanging="567"/>
-      </w:pPr>
-      <w:rPr>
-        <w:lang w:val="es-ES" w:eastAsia="en-US" w:bidi="ar-SA"/>
-      </w:rPr>
-    </w:lvl>
-    <w:lvl w:ilvl="1">
-      <w:start w:val="1"/>
-      <w:numFmt w:val="decimal"/>
-      <w:lvlText w:val="%1.%2."/>
-      <w:lvlJc w:val="left"/>
-      <w:pPr>
-        <w:tabs>
-          <w:tab w:val="num" w:pos="0"/>
-        </w:tabs>
-        <w:ind w:left="2935" w:hanging="567"/>
-      </w:pPr>
-      <w:rPr>
-        <w:sz w:val="32"/>
-        <w:spacing w:val="-1"/>
-        <w:u w:val="thick" w:color="000000"/>
-        <w:b/>
-        <w:szCs w:val="32"/>
-        <w:bCs/>
-        <w:w w:val="99"/>
-        <w:rFonts w:ascii="Calibri" w:hAnsi="Calibri" w:eastAsia="Calibri" w:cs="Calibri"/>
-        <w:lang w:val="es-ES" w:eastAsia="en-US" w:bidi="ar-SA"/>
-      </w:rPr>
-    </w:lvl>
-    <w:lvl w:ilvl="2">
-      <w:start w:val="1"/>
-      <w:numFmt w:val="decimal"/>
-      <w:lvlText w:val="%1.%2.%3."/>
-      <w:lvlJc w:val="left"/>
-      <w:pPr>
-        <w:tabs>
-          <w:tab w:val="num" w:pos="0"/>
-        </w:tabs>
-        <w:ind w:left="7284" w:hanging="711"/>
-      </w:pPr>
-      <w:rPr>
-        <w:sz w:val="28"/>
-        <w:spacing w:val="-1"/>
-        <w:u w:val="single" w:color="000000"/>
-        <w:b/>
-        <w:szCs w:val="28"/>
-        <w:bCs/>
-        <w:w w:val="100"/>
-        <w:rFonts w:ascii="Calibri" w:hAnsi="Calibri" w:eastAsia="Calibri" w:cs="Calibri"/>
-        <w:lang w:val="es-ES" w:eastAsia="en-US" w:bidi="ar-SA"/>
-      </w:rPr>
-    </w:lvl>
-    <w:lvl w:ilvl="3">
-      <w:start w:val="0"/>
-      <w:numFmt w:val="bullet"/>
-      <w:lvlText w:val=""/>
-      <w:lvlJc w:val="left"/>
-      <w:pPr>
-        <w:tabs>
-          <w:tab w:val="num" w:pos="0"/>
-        </w:tabs>
-        <w:ind w:left="7876" w:hanging="711"/>
-      </w:pPr>
-      <w:rPr>
-        <w:rFonts w:ascii="Symbol" w:hAnsi="Symbol" w:cs="Symbol" w:hint="default"/>
-        <w:lang w:val="es-ES" w:eastAsia="en-US" w:bidi="ar-SA"/>
-      </w:rPr>
-    </w:lvl>
-    <w:lvl w:ilvl="4">
-      <w:start w:val="0"/>
-      <w:numFmt w:val="bullet"/>
-      <w:lvlText w:val=""/>
-      <w:lvlJc w:val="left"/>
-      <w:pPr>
-        <w:tabs>
-          <w:tab w:val="num" w:pos="0"/>
-        </w:tabs>
-        <w:ind w:left="8175" w:hanging="711"/>
-      </w:pPr>
-      <w:rPr>
-        <w:rFonts w:ascii="Symbol" w:hAnsi="Symbol" w:cs="Symbol" w:hint="default"/>
-        <w:lang w:val="es-ES" w:eastAsia="en-US" w:bidi="ar-SA"/>
-      </w:rPr>
-    </w:lvl>
-    <w:lvl w:ilvl="5">
-      <w:start w:val="0"/>
-      <w:numFmt w:val="bullet"/>
-      <w:lvlText w:val=""/>
-      <w:lvlJc w:val="left"/>
-      <w:pPr>
-        <w:tabs>
-          <w:tab w:val="num" w:pos="0"/>
-        </w:tabs>
-        <w:ind w:left="8473" w:hanging="711"/>
-      </w:pPr>
-      <w:rPr>
-        <w:rFonts w:ascii="Symbol" w:hAnsi="Symbol" w:cs="Symbol" w:hint="default"/>
-        <w:lang w:val="es-ES" w:eastAsia="en-US" w:bidi="ar-SA"/>
-      </w:rPr>
-    </w:lvl>
-    <w:lvl w:ilvl="6">
-      <w:start w:val="0"/>
-      <w:numFmt w:val="bullet"/>
-      <w:lvlText w:val=""/>
-      <w:lvlJc w:val="left"/>
-      <w:pPr>
-        <w:tabs>
-          <w:tab w:val="num" w:pos="0"/>
-        </w:tabs>
-        <w:ind w:left="8772" w:hanging="711"/>
-      </w:pPr>
-      <w:rPr>
-        <w:rFonts w:ascii="Symbol" w:hAnsi="Symbol" w:cs="Symbol" w:hint="default"/>
-        <w:lang w:val="es-ES" w:eastAsia="en-US" w:bidi="ar-SA"/>
-      </w:rPr>
-    </w:lvl>
-    <w:lvl w:ilvl="7">
-      <w:start w:val="0"/>
-      <w:numFmt w:val="bullet"/>
-      <w:lvlText w:val=""/>
-      <w:lvlJc w:val="left"/>
-      <w:pPr>
-        <w:tabs>
-          <w:tab w:val="num" w:pos="0"/>
-        </w:tabs>
-        <w:ind w:left="9070" w:hanging="711"/>
-      </w:pPr>
-      <w:rPr>
-        <w:rFonts w:ascii="Symbol" w:hAnsi="Symbol" w:cs="Symbol" w:hint="default"/>
-        <w:lang w:val="es-ES" w:eastAsia="en-US" w:bidi="ar-SA"/>
-      </w:rPr>
-    </w:lvl>
-    <w:lvl w:ilvl="8">
-      <w:start w:val="0"/>
-      <w:numFmt w:val="bullet"/>
-      <w:lvlText w:val=""/>
-      <w:lvlJc w:val="left"/>
-      <w:pPr>
-        <w:tabs>
-          <w:tab w:val="num" w:pos="0"/>
-        </w:tabs>
-        <w:ind w:left="9369" w:hanging="711"/>
-      </w:pPr>
-      <w:rPr>
-        <w:rFonts w:ascii="Symbol" w:hAnsi="Symbol" w:cs="Symbol" w:hint="default"/>
-        <w:lang w:val="es-ES" w:eastAsia="en-US" w:bidi="ar-SA"/>
-      </w:rPr>
-    </w:lvl>
-  </w:abstractNum>
-  <w:abstractNum w:abstractNumId="6">
-    <w:lvl w:ilvl="0">
-      <w:start w:val="1"/>
-      <w:numFmt w:val="decimal"/>
-      <w:lvlText w:val="%1."/>
-      <w:lvlJc w:val="left"/>
-      <w:pPr>
-        <w:tabs>
-          <w:tab w:val="num" w:pos="0"/>
-        </w:tabs>
-        <w:ind w:left="4207" w:hanging="361"/>
-      </w:pPr>
-      <w:rPr>
-        <w:sz w:val="36"/>
-        <w:u w:val="thick" w:color="000000"/>
-        <w:b/>
-        <w:szCs w:val="36"/>
-        <w:bCs/>
-        <w:w w:val="100"/>
-        <w:rFonts w:ascii="Calibri" w:hAnsi="Calibri" w:eastAsia="Calibri" w:cs="Calibri"/>
-        <w:lang w:val="es-ES" w:eastAsia="en-US" w:bidi="ar-SA"/>
-      </w:rPr>
-    </w:lvl>
-    <w:lvl w:ilvl="1">
-      <w:start w:val="0"/>
-      <w:numFmt w:val="bullet"/>
-      <w:lvlText w:val=""/>
-      <w:lvlJc w:val="left"/>
-      <w:pPr>
-        <w:tabs>
-          <w:tab w:val="num" w:pos="0"/>
-        </w:tabs>
-        <w:ind w:left="4776" w:hanging="361"/>
-      </w:pPr>
-      <w:rPr>
-        <w:rFonts w:ascii="Symbol" w:hAnsi="Symbol" w:cs="Symbol" w:hint="default"/>
-        <w:lang w:val="es-ES" w:eastAsia="en-US" w:bidi="ar-SA"/>
-      </w:rPr>
-    </w:lvl>
-    <w:lvl w:ilvl="2">
-      <w:start w:val="0"/>
-      <w:numFmt w:val="bullet"/>
-      <w:lvlText w:val=""/>
-      <w:lvlJc w:val="left"/>
-      <w:pPr>
-        <w:tabs>
-          <w:tab w:val="num" w:pos="0"/>
-        </w:tabs>
-        <w:ind w:left="5353" w:hanging="361"/>
-      </w:pPr>
-      <w:rPr>
-        <w:rFonts w:ascii="Symbol" w:hAnsi="Symbol" w:cs="Symbol" w:hint="default"/>
-        <w:lang w:val="es-ES" w:eastAsia="en-US" w:bidi="ar-SA"/>
-      </w:rPr>
-    </w:lvl>
-    <w:lvl w:ilvl="3">
-      <w:start w:val="0"/>
-      <w:numFmt w:val="bullet"/>
-      <w:lvlText w:val=""/>
-      <w:lvlJc w:val="left"/>
-      <w:pPr>
-        <w:tabs>
-          <w:tab w:val="num" w:pos="0"/>
-        </w:tabs>
-        <w:ind w:left="5929" w:hanging="361"/>
-      </w:pPr>
-      <w:rPr>
-        <w:rFonts w:ascii="Symbol" w:hAnsi="Symbol" w:cs="Symbol" w:hint="default"/>
-        <w:lang w:val="es-ES" w:eastAsia="en-US" w:bidi="ar-SA"/>
-      </w:rPr>
-    </w:lvl>
-    <w:lvl w:ilvl="4">
-      <w:start w:val="0"/>
-      <w:numFmt w:val="bullet"/>
-      <w:lvlText w:val=""/>
-      <w:lvlJc w:val="left"/>
-      <w:pPr>
-        <w:tabs>
-          <w:tab w:val="num" w:pos="0"/>
-        </w:tabs>
-        <w:ind w:left="6506" w:hanging="361"/>
-      </w:pPr>
-      <w:rPr>
-        <w:rFonts w:ascii="Symbol" w:hAnsi="Symbol" w:cs="Symbol" w:hint="default"/>
-        <w:lang w:val="es-ES" w:eastAsia="en-US" w:bidi="ar-SA"/>
-      </w:rPr>
-    </w:lvl>
-    <w:lvl w:ilvl="5">
-      <w:start w:val="0"/>
-      <w:numFmt w:val="bullet"/>
-      <w:lvlText w:val=""/>
-      <w:lvlJc w:val="left"/>
-      <w:pPr>
-        <w:tabs>
-          <w:tab w:val="num" w:pos="0"/>
-        </w:tabs>
-        <w:ind w:left="7083" w:hanging="361"/>
-      </w:pPr>
-      <w:rPr>
-        <w:rFonts w:ascii="Symbol" w:hAnsi="Symbol" w:cs="Symbol" w:hint="default"/>
-        <w:lang w:val="es-ES" w:eastAsia="en-US" w:bidi="ar-SA"/>
-      </w:rPr>
-    </w:lvl>
-    <w:lvl w:ilvl="6">
-      <w:start w:val="0"/>
-      <w:numFmt w:val="bullet"/>
-      <w:lvlText w:val=""/>
-      <w:lvlJc w:val="left"/>
-      <w:pPr>
-        <w:tabs>
-          <w:tab w:val="num" w:pos="0"/>
-        </w:tabs>
-        <w:ind w:left="7659" w:hanging="361"/>
-      </w:pPr>
-      <w:rPr>
-        <w:rFonts w:ascii="Symbol" w:hAnsi="Symbol" w:cs="Symbol" w:hint="default"/>
-        <w:lang w:val="es-ES" w:eastAsia="en-US" w:bidi="ar-SA"/>
-      </w:rPr>
-    </w:lvl>
-    <w:lvl w:ilvl="7">
-      <w:start w:val="0"/>
-      <w:numFmt w:val="bullet"/>
-      <w:lvlText w:val=""/>
-      <w:lvlJc w:val="left"/>
-      <w:pPr>
-        <w:tabs>
-          <w:tab w:val="num" w:pos="0"/>
-        </w:tabs>
-        <w:ind w:left="8236" w:hanging="361"/>
-      </w:pPr>
-      <w:rPr>
-        <w:rFonts w:ascii="Symbol" w:hAnsi="Symbol" w:cs="Symbol" w:hint="default"/>
-        <w:lang w:val="es-ES" w:eastAsia="en-US" w:bidi="ar-SA"/>
-      </w:rPr>
-    </w:lvl>
-    <w:lvl w:ilvl="8">
-      <w:start w:val="0"/>
-      <w:numFmt w:val="bullet"/>
-      <w:lvlText w:val=""/>
-      <w:lvlJc w:val="left"/>
-      <w:pPr>
-        <w:tabs>
-          <w:tab w:val="num" w:pos="0"/>
-        </w:tabs>
-        <w:ind w:left="8813" w:hanging="361"/>
-      </w:pPr>
-      <w:rPr>
-        <w:rFonts w:ascii="Symbol" w:hAnsi="Symbol" w:cs="Symbol" w:hint="default"/>
-        <w:lang w:val="es-ES" w:eastAsia="en-US" w:bidi="ar-SA"/>
-      </w:rPr>
-    </w:lvl>
-  </w:abstractNum>
-  <w:abstractNum w:abstractNumId="7">
-    <w:lvl w:ilvl="0">
-      <w:start w:val="1"/>
-      <w:numFmt w:val="none"/>
-      <w:suff w:val="nothing"/>
-      <w:lvlText w:val=""/>
-      <w:lvlJc w:val="left"/>
-      <w:pPr>
-        <w:tabs>
-          <w:tab w:val="num" w:pos="0"/>
-        </w:tabs>
-        <w:ind w:left="0" w:hanging="0"/>
-      </w:pPr>
-    </w:lvl>
-    <w:lvl w:ilvl="1">
-      <w:start w:val="1"/>
-      <w:numFmt w:val="none"/>
-      <w:suff w:val="nothing"/>
-      <w:lvlText w:val=""/>
-      <w:lvlJc w:val="left"/>
-      <w:pPr>
-        <w:tabs>
-          <w:tab w:val="num" w:pos="0"/>
-        </w:tabs>
-        <w:ind w:left="0" w:hanging="0"/>
-      </w:pPr>
-    </w:lvl>
-    <w:lvl w:ilvl="2">
-      <w:start w:val="1"/>
-      <w:numFmt w:val="none"/>
-      <w:suff w:val="nothing"/>
-      <w:lvlText w:val=""/>
-      <w:lvlJc w:val="left"/>
-      <w:pPr>
-        <w:tabs>
-          <w:tab w:val="num" w:pos="0"/>
-        </w:tabs>
-        <w:ind w:left="0" w:hanging="0"/>
-      </w:pPr>
-    </w:lvl>
-    <w:lvl w:ilvl="3">
-      <w:start w:val="1"/>
-      <w:numFmt w:val="none"/>
-      <w:suff w:val="nothing"/>
-      <w:lvlText w:val=""/>
-      <w:lvlJc w:val="left"/>
-      <w:pPr>
-        <w:tabs>
-          <w:tab w:val="num" w:pos="0"/>
-        </w:tabs>
-        <w:ind w:left="0" w:hanging="0"/>
-      </w:pPr>
-    </w:lvl>
-    <w:lvl w:ilvl="4">
-      <w:start w:val="1"/>
-      <w:numFmt w:val="none"/>
-      <w:suff w:val="nothing"/>
-      <w:lvlText w:val=""/>
-      <w:lvlJc w:val="left"/>
-      <w:pPr>
-        <w:tabs>
-          <w:tab w:val="num" w:pos="0"/>
-        </w:tabs>
-        <w:ind w:left="0" w:hanging="0"/>
-      </w:pPr>
-    </w:lvl>
-    <w:lvl w:ilvl="5">
-      <w:start w:val="1"/>
-      <w:numFmt w:val="none"/>
-      <w:suff w:val="nothing"/>
-      <w:lvlText w:val=""/>
-      <w:lvlJc w:val="left"/>
-      <w:pPr>
-        <w:tabs>
-          <w:tab w:val="num" w:pos="0"/>
-        </w:tabs>
-        <w:ind w:left="0" w:hanging="0"/>
-      </w:pPr>
-    </w:lvl>
-    <w:lvl w:ilvl="6">
-      <w:start w:val="1"/>
-      <w:numFmt w:val="none"/>
-      <w:suff w:val="nothing"/>
-      <w:lvlText w:val=""/>
-      <w:lvlJc w:val="left"/>
-      <w:pPr>
-        <w:tabs>
-          <w:tab w:val="num" w:pos="0"/>
-        </w:tabs>
-        <w:ind w:left="0" w:hanging="0"/>
-      </w:pPr>
-    </w:lvl>
-    <w:lvl w:ilvl="7">
-      <w:start w:val="1"/>
-      <w:numFmt w:val="none"/>
-      <w:suff w:val="nothing"/>
-      <w:lvlText w:val=""/>
-      <w:lvlJc w:val="left"/>
-      <w:pPr>
-        <w:tabs>
-          <w:tab w:val="num" w:pos="0"/>
-        </w:tabs>
-        <w:ind w:left="0" w:hanging="0"/>
-      </w:pPr>
-    </w:lvl>
-    <w:lvl w:ilvl="8">
-      <w:start w:val="1"/>
-      <w:numFmt w:val="none"/>
-      <w:suff w:val="nothing"/>
-      <w:lvlText w:val=""/>
-      <w:lvlJc w:val="left"/>
-      <w:pPr>
-        <w:tabs>
-          <w:tab w:val="num" w:pos="0"/>
-        </w:tabs>
-        <w:ind w:left="0" w:hanging="0"/>
-      </w:pPr>
-    </w:lvl>
-  </w:abstractNum>
-  <w:num w:numId="1">
-    <w:abstractNumId w:val="1"/>
-  </w:num>
-  <w:num w:numId="2">
-    <w:abstractNumId w:val="2"/>
-  </w:num>
-  <w:num w:numId="3">
-    <w:abstractNumId w:val="3"/>
-  </w:num>
-  <w:num w:numId="4">
-    <w:abstractNumId w:val="4"/>
-  </w:num>
-  <w:num w:numId="5">
-    <w:abstractNumId w:val="5"/>
-  </w:num>
-  <w:num w:numId="6">
-    <w:abstractNumId w:val="6"/>
-  </w:num>
-  <w:num w:numId="7">
-    <w:abstractNumId w:val="7"/>
-  </w:num>
-</w:numbering>
 </file>
 
 <file path=word/styles.xml><?xml version="1.0" encoding="utf-8"?>
@@ -7869,6 +6716,7 @@
     <w:qFormat/>
     <w:pPr>
       <w:widowControl w:val="false"/>
+      <w:suppressAutoHyphens w:val="true"/>
       <w:bidi w:val="0"/>
       <w:spacing w:lineRule="auto" w:line="240" w:before="0" w:after="0"/>
       <w:ind w:left="0" w:right="0" w:hanging="0"/>

</xml_diff>

<commit_message>
Actualización del índice de memoria
</commit_message>
<xml_diff>
--- a/Índice memoria Proyecto final DAW.docx
+++ b/Índice memoria Proyecto final DAW.docx
@@ -126,7 +126,29 @@
       </w:pPr>
       <w:r>
         <w:rPr/>
-        <w:t>Mi proyecto consiste en realizar una red social completamente desde cero, utilizando Python. Esta</w:t>
+        <w:t xml:space="preserve">Mi proyecto consiste en </w:t>
+      </w:r>
+      <w:r>
+        <w:rPr>
+          <w:b/>
+          <w:bCs/>
+        </w:rPr>
+        <w:t>realizar una red social completamente desde cero</w:t>
+      </w:r>
+      <w:r>
+        <w:rPr/>
+        <w:t xml:space="preserve">, utilizando </w:t>
+      </w:r>
+      <w:r>
+        <w:rPr>
+          <w:b/>
+          <w:bCs/>
+        </w:rPr>
+        <w:t>Python</w:t>
+      </w:r>
+      <w:r>
+        <w:rPr/>
+        <w:t>. Esta</w:t>
       </w:r>
       <w:r>
         <w:rPr>
@@ -136,7 +158,18 @@
       </w:r>
       <w:r>
         <w:rPr/>
-        <w:t>red social será pública y libre de usar, estará basada en Twitter y tendrá algunas de sus funciones</w:t>
+        <w:t xml:space="preserve">red social será pública y libre de usar, estará basada en </w:t>
+      </w:r>
+      <w:r>
+        <w:rPr>
+          <w:b/>
+          <w:bCs/>
+        </w:rPr>
+        <w:t>Twitter</w:t>
+      </w:r>
+      <w:r>
+        <w:rPr/>
+        <w:t xml:space="preserve"> y tendrá algunas de sus funciones</w:t>
       </w:r>
       <w:r>
         <w:rPr>
@@ -2158,7 +2191,7 @@
         <w:sectPr>
           <w:type w:val="nextPage"/>
           <w:pgSz w:orient="landscape" w:w="16838" w:h="11906"/>
-          <w:pgMar w:left="660" w:right="640" w:gutter="0" w:header="0" w:top="1100" w:footer="0" w:bottom="280"/>
+          <w:pgMar w:left="720" w:right="720" w:gutter="0" w:header="0" w:top="720" w:footer="0" w:bottom="720"/>
           <w:pgNumType w:fmt="decimal"/>
           <w:formProt w:val="false"/>
           <w:textDirection w:val="lrTb"/>
@@ -2661,7 +2694,11 @@
       </w:r>
       <w:r>
         <w:rPr/>
-        <w:t>posts.</w:t>
+        <w:t xml:space="preserve">posts. </w:t>
+      </w:r>
+      <w:r>
+        <w:rPr/>
+        <w:t>También podrá utilizar la API REST pública, sin necesidad de registrarse.</w:t>
       </w:r>
     </w:p>
     <w:p>
@@ -3087,7 +3124,29 @@
       </w:r>
       <w:r>
         <w:rPr/>
-        <w:t>en Django, adaptada para el uso de esta web.</w:t>
+        <w:t>en Django, adaptada para el uso de esta web</w:t>
+      </w:r>
+    </w:p>
+    <w:p>
+      <w:pPr>
+        <w:pStyle w:val="Cuerpodetexto"/>
+        <w:ind w:left="0" w:right="117" w:hanging="0"/>
+        <w:jc w:val="both"/>
+        <w:rPr>
+          <w:sz w:val="29"/>
+        </w:rPr>
+      </w:pPr>
+      <w:r>
+        <w:rPr>
+          <w:b/>
+          <w:bCs/>
+          <w:u w:val="single"/>
+        </w:rPr>
+        <w:t>NekoBot:</w:t>
+      </w:r>
+      <w:r>
+        <w:rPr/>
+        <w:t xml:space="preserve"> parecido al usuario anónimo, pero sólo puede trabajar con la API REST pública. Este es un bot de Discord funcional que manda mensajes según el enlace de usuario o post de la web que se envía.</w:t>
       </w:r>
     </w:p>
     <w:p>
@@ -3216,35 +3275,16 @@
         </w:rPr>
         <w:t>relaciones)</w:t>
       </w:r>
-    </w:p>
-    <w:p>
-      <w:pPr>
-        <w:pStyle w:val="Cuerpodetexto"/>
-        <w:spacing w:before="10" w:after="0"/>
-        <w:rPr>
-          <w:b/>
+      <w:r>
+        <w:rPr>
           <w:b/>
           <w:sz w:val="20"/>
         </w:rPr>
-      </w:pPr>
-      <w:r>
-        <w:rPr>
-          <w:b/>
-          <w:sz w:val="20"/>
-        </w:rPr>
         <w:drawing>
-          <wp:anchor behindDoc="0" distT="0" distB="0" distL="0" distR="0" simplePos="0" locked="0" layoutInCell="0" allowOverlap="1" relativeHeight="10">
-            <wp:simplePos x="0" y="0"/>
-            <wp:positionH relativeFrom="page">
-              <wp:posOffset>914400</wp:posOffset>
-            </wp:positionH>
-            <wp:positionV relativeFrom="paragraph">
-              <wp:posOffset>186690</wp:posOffset>
-            </wp:positionV>
-            <wp:extent cx="6254115" cy="3791585"/>
+          <wp:inline distT="0" distB="0" distL="0" distR="0">
+            <wp:extent cx="6480175" cy="3433445"/>
             <wp:effectExtent l="0" t="0" r="0" b="0"/>
-            <wp:wrapTopAndBottom/>
-            <wp:docPr id="9" name="image9.jpeg" descr=""/>
+            <wp:docPr id="9" name="Imagen1" descr=""/>
             <wp:cNvGraphicFramePr>
               <a:graphicFrameLocks xmlns:a="http://schemas.openxmlformats.org/drawingml/2006/main" noChangeAspect="1"/>
             </wp:cNvGraphicFramePr>
@@ -3252,7 +3292,7 @@
               <a:graphicData uri="http://schemas.openxmlformats.org/drawingml/2006/picture">
                 <pic:pic xmlns:pic="http://schemas.openxmlformats.org/drawingml/2006/picture">
                   <pic:nvPicPr>
-                    <pic:cNvPr id="9" name="image9.jpeg" descr=""/>
+                    <pic:cNvPr id="9" name="Imagen1" descr=""/>
                     <pic:cNvPicPr>
                       <a:picLocks noChangeAspect="1" noChangeArrowheads="1"/>
                     </pic:cNvPicPr>
@@ -3266,7 +3306,7 @@
                   <pic:spPr bwMode="auto">
                     <a:xfrm>
                       <a:off x="0" y="0"/>
-                      <a:ext cx="6254115" cy="3791585"/>
+                      <a:ext cx="6480175" cy="3433445"/>
                     </a:xfrm>
                     <a:prstGeom prst="rect">
                       <a:avLst/>
@@ -3275,7 +3315,7 @@
                 </pic:pic>
               </a:graphicData>
             </a:graphic>
-          </wp:anchor>
+          </wp:inline>
         </w:drawing>
       </w:r>
     </w:p>
@@ -3367,42 +3407,53 @@
         <w:jc w:val="both"/>
         <w:rPr>
           <w:sz w:val="24"/>
-        </w:rPr>
-      </w:pPr>
-      <w:r>
-        <w:rPr>
-          <w:b/>
-          <w:sz w:val="24"/>
+          <w:szCs w:val="24"/>
+        </w:rPr>
+      </w:pPr>
+      <w:r>
+        <w:rPr>
+          <w:b w:val="false"/>
+          <w:bCs w:val="false"/>
+          <w:sz w:val="24"/>
+          <w:szCs w:val="24"/>
         </w:rPr>
         <w:t>Framework</w:t>
       </w:r>
       <w:r>
         <w:rPr>
-          <w:b/>
+          <w:b w:val="false"/>
+          <w:bCs w:val="false"/>
           <w:spacing w:val="-8"/>
           <w:sz w:val="24"/>
-        </w:rPr>
-        <w:t xml:space="preserve"> </w:t>
-      </w:r>
-      <w:r>
-        <w:rPr>
-          <w:b/>
-          <w:sz w:val="24"/>
+          <w:szCs w:val="24"/>
+        </w:rPr>
+        <w:t xml:space="preserve"> </w:t>
+      </w:r>
+      <w:r>
+        <w:rPr>
+          <w:b w:val="false"/>
+          <w:bCs w:val="false"/>
+          <w:sz w:val="24"/>
+          <w:szCs w:val="24"/>
         </w:rPr>
         <w:t>para</w:t>
       </w:r>
       <w:r>
         <w:rPr>
-          <w:b/>
+          <w:b w:val="false"/>
+          <w:bCs w:val="false"/>
           <w:spacing w:val="-9"/>
           <w:sz w:val="24"/>
-        </w:rPr>
-        <w:t xml:space="preserve"> </w:t>
-      </w:r>
-      <w:r>
-        <w:rPr>
-          <w:b/>
-          <w:sz w:val="24"/>
+          <w:szCs w:val="24"/>
+        </w:rPr>
+        <w:t xml:space="preserve"> </w:t>
+      </w:r>
+      <w:r>
+        <w:rPr>
+          <w:b w:val="false"/>
+          <w:bCs w:val="false"/>
+          <w:sz w:val="24"/>
+          <w:szCs w:val="24"/>
         </w:rPr>
         <w:t>backend:</w:t>
       </w:r>
@@ -3411,12 +3462,16 @@
           <w:b/>
           <w:spacing w:val="-6"/>
           <w:sz w:val="24"/>
-        </w:rPr>
-        <w:t xml:space="preserve"> </w:t>
-      </w:r>
-      <w:r>
-        <w:rPr>
-          <w:sz w:val="24"/>
+          <w:szCs w:val="24"/>
+        </w:rPr>
+        <w:t xml:space="preserve"> </w:t>
+      </w:r>
+      <w:r>
+        <w:rPr>
+          <w:b/>
+          <w:bCs/>
+          <w:sz w:val="24"/>
+          <w:szCs w:val="24"/>
         </w:rPr>
         <w:t>Django.</w:t>
       </w:r>
@@ -3429,112 +3484,93 @@
         <w:jc w:val="both"/>
         <w:rPr>
           <w:sz w:val="24"/>
-        </w:rPr>
-      </w:pPr>
-      <w:r>
-        <w:rPr>
-          <w:b/>
-          <w:sz w:val="24"/>
+          <w:szCs w:val="24"/>
+        </w:rPr>
+      </w:pPr>
+      <w:r>
+        <w:rPr>
+          <w:b w:val="false"/>
+          <w:bCs w:val="false"/>
+          <w:sz w:val="24"/>
+          <w:szCs w:val="24"/>
         </w:rPr>
         <w:t>Framework</w:t>
       </w:r>
       <w:r>
         <w:rPr>
-          <w:b/>
+          <w:b w:val="false"/>
+          <w:bCs w:val="false"/>
           <w:spacing w:val="-12"/>
           <w:sz w:val="24"/>
-        </w:rPr>
-        <w:t xml:space="preserve"> </w:t>
-      </w:r>
-      <w:r>
-        <w:rPr>
-          <w:b/>
-          <w:sz w:val="24"/>
+          <w:szCs w:val="24"/>
+        </w:rPr>
+        <w:t xml:space="preserve"> </w:t>
+      </w:r>
+      <w:r>
+        <w:rPr>
+          <w:b w:val="false"/>
+          <w:bCs w:val="false"/>
+          <w:sz w:val="24"/>
+          <w:szCs w:val="24"/>
         </w:rPr>
         <w:t>JS</w:t>
       </w:r>
       <w:r>
         <w:rPr>
-          <w:b/>
+          <w:b w:val="false"/>
+          <w:bCs w:val="false"/>
           <w:spacing w:val="-12"/>
           <w:sz w:val="24"/>
-        </w:rPr>
-        <w:t xml:space="preserve"> </w:t>
-      </w:r>
-      <w:r>
-        <w:rPr>
-          <w:b/>
-          <w:sz w:val="24"/>
+          <w:szCs w:val="24"/>
+        </w:rPr>
+        <w:t xml:space="preserve"> </w:t>
+      </w:r>
+      <w:r>
+        <w:rPr>
+          <w:b w:val="false"/>
+          <w:bCs w:val="false"/>
+          <w:sz w:val="24"/>
+          <w:szCs w:val="24"/>
         </w:rPr>
         <w:t>para</w:t>
       </w:r>
       <w:r>
         <w:rPr>
-          <w:b/>
+          <w:b w:val="false"/>
+          <w:bCs w:val="false"/>
           <w:spacing w:val="-12"/>
           <w:sz w:val="24"/>
-        </w:rPr>
-        <w:t xml:space="preserve"> </w:t>
-      </w:r>
-      <w:r>
-        <w:rPr>
-          <w:b/>
-          <w:sz w:val="24"/>
+          <w:szCs w:val="24"/>
+        </w:rPr>
+        <w:t xml:space="preserve"> </w:t>
+      </w:r>
+      <w:r>
+        <w:rPr>
+          <w:b w:val="false"/>
+          <w:bCs w:val="false"/>
+          <w:sz w:val="24"/>
+          <w:szCs w:val="24"/>
         </w:rPr>
         <w:t>frontend:</w:t>
       </w:r>
       <w:r>
         <w:rPr>
           <w:b/>
+          <w:bCs/>
           <w:spacing w:val="-8"/>
           <w:sz w:val="24"/>
-        </w:rPr>
-        <w:t xml:space="preserve"> </w:t>
-      </w:r>
-      <w:r>
-        <w:rPr>
-          <w:sz w:val="24"/>
+          <w:szCs w:val="24"/>
+        </w:rPr>
+        <w:t xml:space="preserve"> </w:t>
+      </w:r>
+      <w:r>
+        <w:rPr>
+          <w:b/>
+          <w:bCs/>
+          <w:sz w:val="24"/>
+          <w:szCs w:val="24"/>
         </w:rPr>
         <w:t>jQuery.</w:t>
-      </w:r>
-      <w:r>
-        <w:rPr>
-          <w:spacing w:val="-52"/>
-          <w:sz w:val="24"/>
-        </w:rPr>
-        <w:t xml:space="preserve"> </w:t>
-      </w:r>
-      <w:r>
-        <w:rPr>
-          <w:sz w:val="24"/>
-        </w:rPr>
-        <w:t>VPS</w:t>
-      </w:r>
-      <w:r>
-        <w:rPr>
-          <w:spacing w:val="-1"/>
-          <w:sz w:val="24"/>
-        </w:rPr>
-        <w:t xml:space="preserve"> </w:t>
-      </w:r>
-      <w:r>
-        <w:rPr>
-          <w:sz w:val="24"/>
-        </w:rPr>
-        <w:t>desplegado</w:t>
-      </w:r>
-      <w:r>
-        <w:rPr>
-          <w:spacing w:val="-1"/>
-          <w:sz w:val="24"/>
-        </w:rPr>
-        <w:t xml:space="preserve"> </w:t>
-      </w:r>
-      <w:r>
-        <w:rPr>
-          <w:sz w:val="24"/>
-        </w:rPr>
-        <w:t>en Contabo.</w:t>
       </w:r>
     </w:p>
     <w:p>
@@ -3545,21 +3581,116 @@
         <w:jc w:val="both"/>
         <w:rPr>
           <w:sz w:val="24"/>
-        </w:rPr>
-      </w:pPr>
+          <w:szCs w:val="24"/>
+        </w:rPr>
+      </w:pPr>
+      <w:r>
+        <w:rPr>
+          <w:sz w:val="24"/>
+          <w:szCs w:val="24"/>
+        </w:rPr>
+        <w:t>VPS</w:t>
+      </w:r>
+      <w:r>
+        <w:rPr>
+          <w:spacing w:val="-1"/>
+          <w:sz w:val="24"/>
+          <w:szCs w:val="24"/>
+        </w:rPr>
+        <w:t xml:space="preserve"> </w:t>
+      </w:r>
+      <w:r>
+        <w:rPr>
+          <w:sz w:val="24"/>
+          <w:szCs w:val="24"/>
+        </w:rPr>
+        <w:t>desplegado</w:t>
+      </w:r>
+      <w:r>
+        <w:rPr>
+          <w:spacing w:val="-1"/>
+          <w:sz w:val="24"/>
+          <w:szCs w:val="24"/>
+        </w:rPr>
+        <w:t xml:space="preserve"> </w:t>
+      </w:r>
+      <w:r>
+        <w:rPr>
+          <w:sz w:val="24"/>
+          <w:szCs w:val="24"/>
+        </w:rPr>
+        <w:t xml:space="preserve">en </w:t>
+      </w:r>
       <w:r>
         <w:rPr>
           <w:b/>
           <w:bCs/>
           <w:sz w:val="24"/>
-        </w:rPr>
-        <w:t>IDE:</w:t>
-      </w:r>
-      <w:r>
-        <w:rPr>
-          <w:sz w:val="24"/>
-        </w:rPr>
-        <w:t xml:space="preserve"> PyCharm/Visual Studio Code.</w:t>
+          <w:szCs w:val="24"/>
+        </w:rPr>
+        <w:t>Contabo</w:t>
+      </w:r>
+      <w:r>
+        <w:rPr>
+          <w:sz w:val="24"/>
+          <w:szCs w:val="24"/>
+        </w:rPr>
+        <w:t>.</w:t>
+      </w:r>
+    </w:p>
+    <w:p>
+      <w:pPr>
+        <w:pStyle w:val="Normal"/>
+        <w:spacing w:before="0" w:after="0"/>
+        <w:ind w:left="0" w:right="6234" w:hanging="0"/>
+        <w:jc w:val="both"/>
+        <w:rPr>
+          <w:sz w:val="24"/>
+          <w:szCs w:val="24"/>
+        </w:rPr>
+      </w:pPr>
+      <w:r>
+        <w:rPr>
+          <w:b w:val="false"/>
+          <w:bCs w:val="false"/>
+          <w:sz w:val="24"/>
+          <w:szCs w:val="24"/>
+        </w:rPr>
+        <w:t>IDE</w:t>
+      </w:r>
+      <w:r>
+        <w:rPr>
+          <w:b w:val="false"/>
+          <w:bCs w:val="false"/>
+          <w:sz w:val="24"/>
+          <w:szCs w:val="24"/>
+        </w:rPr>
+        <w:t>s</w:t>
+      </w:r>
+      <w:r>
+        <w:rPr>
+          <w:b w:val="false"/>
+          <w:bCs w:val="false"/>
+          <w:sz w:val="24"/>
+          <w:szCs w:val="24"/>
+        </w:rPr>
+        <w:t>:</w:t>
+      </w:r>
+      <w:r>
+        <w:rPr>
+          <w:sz w:val="24"/>
+          <w:szCs w:val="24"/>
+        </w:rPr>
+        <w:t xml:space="preserve"> </w:t>
+      </w:r>
+      <w:r>
+        <w:rPr>
+          <w:b/>
+          <w:bCs/>
+          <w:sz w:val="24"/>
+          <w:szCs w:val="24"/>
+        </w:rPr>
+        <w:t>PyCharm/Visual Studio Code.</w:t>
       </w:r>
     </w:p>
     <w:p>
@@ -3570,27 +3701,34 @@
         <w:jc w:val="both"/>
         <w:rPr>
           <w:sz w:val="24"/>
-        </w:rPr>
-      </w:pPr>
-      <w:r>
-        <w:rPr>
-          <w:b/>
-          <w:sz w:val="24"/>
+          <w:szCs w:val="24"/>
+        </w:rPr>
+      </w:pPr>
+      <w:r>
+        <w:rPr>
+          <w:b w:val="false"/>
+          <w:bCs w:val="false"/>
+          <w:sz w:val="24"/>
+          <w:szCs w:val="24"/>
         </w:rPr>
         <w:t>Servidor</w:t>
       </w:r>
       <w:r>
         <w:rPr>
-          <w:b/>
+          <w:b w:val="false"/>
+          <w:bCs w:val="false"/>
           <w:spacing w:val="-1"/>
           <w:sz w:val="24"/>
-        </w:rPr>
-        <w:t xml:space="preserve"> </w:t>
-      </w:r>
-      <w:r>
-        <w:rPr>
-          <w:b/>
-          <w:sz w:val="24"/>
+          <w:szCs w:val="24"/>
+        </w:rPr>
+        <w:t xml:space="preserve"> </w:t>
+      </w:r>
+      <w:r>
+        <w:rPr>
+          <w:b w:val="false"/>
+          <w:bCs w:val="false"/>
+          <w:sz w:val="24"/>
+          <w:szCs w:val="24"/>
         </w:rPr>
         <w:t>web:</w:t>
       </w:r>
@@ -3599,12 +3737,16 @@
           <w:b/>
           <w:spacing w:val="-3"/>
           <w:sz w:val="24"/>
-        </w:rPr>
-        <w:t xml:space="preserve"> </w:t>
-      </w:r>
-      <w:r>
-        <w:rPr>
-          <w:sz w:val="24"/>
+          <w:szCs w:val="24"/>
+        </w:rPr>
+        <w:t xml:space="preserve"> </w:t>
+      </w:r>
+      <w:r>
+        <w:rPr>
+          <w:b/>
+          <w:bCs/>
+          <w:sz w:val="24"/>
+          <w:szCs w:val="24"/>
         </w:rPr>
         <w:t>NGINX.</w:t>
       </w:r>
@@ -3616,24 +3758,27 @@
         <w:ind w:left="0" w:right="0" w:hanging="0"/>
         <w:jc w:val="both"/>
         <w:rPr>
-          <w:b/>
-          <w:b/>
-          <w:bCs/>
-        </w:rPr>
-      </w:pPr>
-      <w:r>
-        <w:rPr>
-          <w:b/>
-          <w:bCs/>
-        </w:rPr>
-        <w:t xml:space="preserve">Servidor proxy para los WebSockets: </w:t>
-      </w:r>
+          <w:sz w:val="24"/>
+          <w:szCs w:val="24"/>
+        </w:rPr>
+      </w:pPr>
       <w:r>
         <w:rPr>
           <w:b w:val="false"/>
           <w:bCs w:val="false"/>
-        </w:rPr>
-        <w:t>Daphne.</w:t>
+          <w:sz w:val="24"/>
+          <w:szCs w:val="24"/>
+        </w:rPr>
+        <w:t>Servidor proxy para los WebSockets:</w:t>
+      </w:r>
+      <w:r>
+        <w:rPr>
+          <w:b/>
+          <w:bCs/>
+          <w:sz w:val="24"/>
+          <w:szCs w:val="24"/>
+        </w:rPr>
+        <w:t xml:space="preserve"> Daphne.</w:t>
       </w:r>
     </w:p>
     <w:p>
@@ -3644,72 +3789,91 @@
         <w:jc w:val="left"/>
         <w:rPr>
           <w:sz w:val="24"/>
-        </w:rPr>
-      </w:pPr>
-      <w:r>
-        <w:rPr>
-          <w:b/>
-          <w:sz w:val="24"/>
+          <w:szCs w:val="24"/>
+        </w:rPr>
+      </w:pPr>
+      <w:r>
+        <w:rPr>
+          <w:b w:val="false"/>
+          <w:bCs w:val="false"/>
+          <w:sz w:val="24"/>
+          <w:szCs w:val="24"/>
         </w:rPr>
         <w:t>Servidor</w:t>
       </w:r>
       <w:r>
         <w:rPr>
-          <w:b/>
+          <w:b w:val="false"/>
+          <w:bCs w:val="false"/>
           <w:spacing w:val="-2"/>
           <w:sz w:val="24"/>
-        </w:rPr>
-        <w:t xml:space="preserve"> </w:t>
-      </w:r>
-      <w:r>
-        <w:rPr>
-          <w:b/>
-          <w:sz w:val="24"/>
+          <w:szCs w:val="24"/>
+        </w:rPr>
+        <w:t xml:space="preserve"> </w:t>
+      </w:r>
+      <w:r>
+        <w:rPr>
+          <w:b w:val="false"/>
+          <w:bCs w:val="false"/>
+          <w:sz w:val="24"/>
+          <w:szCs w:val="24"/>
         </w:rPr>
         <w:t>de</w:t>
       </w:r>
       <w:r>
         <w:rPr>
-          <w:b/>
+          <w:b w:val="false"/>
+          <w:bCs w:val="false"/>
           <w:spacing w:val="-3"/>
           <w:sz w:val="24"/>
-        </w:rPr>
-        <w:t xml:space="preserve"> </w:t>
-      </w:r>
-      <w:r>
-        <w:rPr>
-          <w:b/>
-          <w:sz w:val="24"/>
+          <w:szCs w:val="24"/>
+        </w:rPr>
+        <w:t xml:space="preserve"> </w:t>
+      </w:r>
+      <w:r>
+        <w:rPr>
+          <w:b w:val="false"/>
+          <w:bCs w:val="false"/>
+          <w:sz w:val="24"/>
+          <w:szCs w:val="24"/>
         </w:rPr>
         <w:t>bases</w:t>
       </w:r>
       <w:r>
         <w:rPr>
-          <w:b/>
+          <w:b w:val="false"/>
+          <w:bCs w:val="false"/>
           <w:spacing w:val="-3"/>
           <w:sz w:val="24"/>
-        </w:rPr>
-        <w:t xml:space="preserve"> </w:t>
-      </w:r>
-      <w:r>
-        <w:rPr>
-          <w:b/>
-          <w:sz w:val="24"/>
+          <w:szCs w:val="24"/>
+        </w:rPr>
+        <w:t xml:space="preserve"> </w:t>
+      </w:r>
+      <w:r>
+        <w:rPr>
+          <w:b w:val="false"/>
+          <w:bCs w:val="false"/>
+          <w:sz w:val="24"/>
+          <w:szCs w:val="24"/>
         </w:rPr>
         <w:t>de</w:t>
       </w:r>
       <w:r>
         <w:rPr>
-          <w:b/>
+          <w:b w:val="false"/>
+          <w:bCs w:val="false"/>
           <w:spacing w:val="-6"/>
           <w:sz w:val="24"/>
-        </w:rPr>
-        <w:t xml:space="preserve"> </w:t>
-      </w:r>
-      <w:r>
-        <w:rPr>
-          <w:b/>
-          <w:sz w:val="24"/>
+          <w:szCs w:val="24"/>
+        </w:rPr>
+        <w:t xml:space="preserve"> </w:t>
+      </w:r>
+      <w:r>
+        <w:rPr>
+          <w:b w:val="false"/>
+          <w:bCs w:val="false"/>
+          <w:sz w:val="24"/>
+          <w:szCs w:val="24"/>
         </w:rPr>
         <w:t>datos:</w:t>
       </w:r>
@@ -3718,12 +3882,16 @@
           <w:b/>
           <w:spacing w:val="1"/>
           <w:sz w:val="24"/>
-        </w:rPr>
-        <w:t xml:space="preserve"> </w:t>
-      </w:r>
-      <w:r>
-        <w:rPr>
-          <w:sz w:val="24"/>
+          <w:szCs w:val="24"/>
+        </w:rPr>
+        <w:t xml:space="preserve"> </w:t>
+      </w:r>
+      <w:r>
+        <w:rPr>
+          <w:b/>
+          <w:bCs/>
+          <w:sz w:val="24"/>
+          <w:szCs w:val="24"/>
         </w:rPr>
         <w:t>MySQL.</w:t>
       </w:r>
@@ -3736,18 +3904,24 @@
         <w:jc w:val="left"/>
         <w:rPr>
           <w:sz w:val="24"/>
-        </w:rPr>
-      </w:pPr>
-      <w:r>
-        <w:rPr>
-          <w:b/>
-          <w:sz w:val="24"/>
+          <w:szCs w:val="24"/>
+        </w:rPr>
+      </w:pPr>
+      <w:r>
+        <w:rPr>
+          <w:b w:val="false"/>
+          <w:bCs w:val="false"/>
+          <w:sz w:val="24"/>
+          <w:szCs w:val="24"/>
         </w:rPr>
         <w:t xml:space="preserve">Servidor de correo: </w:t>
       </w:r>
       <w:r>
         <w:rPr>
-          <w:sz w:val="24"/>
+          <w:b/>
+          <w:bCs/>
+          <w:sz w:val="24"/>
+          <w:szCs w:val="24"/>
         </w:rPr>
         <w:t>Postfix.</w:t>
       </w:r>
@@ -3760,11 +3934,13 @@
         <w:jc w:val="left"/>
         <w:rPr>
           <w:sz w:val="24"/>
-        </w:rPr>
-      </w:pPr>
-      <w:r>
-        <w:rPr>
-          <w:sz w:val="24"/>
+          <w:szCs w:val="24"/>
+        </w:rPr>
+      </w:pPr>
+      <w:r>
+        <w:rPr>
+          <w:sz w:val="24"/>
+          <w:szCs w:val="24"/>
         </w:rPr>
         <w:t>Dominio</w:t>
       </w:r>
@@ -3772,12 +3948,14 @@
         <w:rPr>
           <w:spacing w:val="-12"/>
           <w:sz w:val="24"/>
-        </w:rPr>
-        <w:t xml:space="preserve"> </w:t>
-      </w:r>
-      <w:r>
-        <w:rPr>
-          <w:sz w:val="24"/>
+          <w:szCs w:val="24"/>
+        </w:rPr>
+        <w:t xml:space="preserve"> </w:t>
+      </w:r>
+      <w:r>
+        <w:rPr>
+          <w:sz w:val="24"/>
+          <w:szCs w:val="24"/>
         </w:rPr>
         <w:t>registrado</w:t>
       </w:r>
@@ -3785,12 +3963,14 @@
         <w:rPr>
           <w:spacing w:val="-12"/>
           <w:sz w:val="24"/>
-        </w:rPr>
-        <w:t xml:space="preserve"> </w:t>
-      </w:r>
-      <w:r>
-        <w:rPr>
-          <w:sz w:val="24"/>
+          <w:szCs w:val="24"/>
+        </w:rPr>
+        <w:t xml:space="preserve"> </w:t>
+      </w:r>
+      <w:r>
+        <w:rPr>
+          <w:sz w:val="24"/>
+          <w:szCs w:val="24"/>
         </w:rPr>
         <w:t>en</w:t>
       </w:r>
@@ -3798,14 +3978,25 @@
         <w:rPr>
           <w:spacing w:val="-11"/>
           <w:sz w:val="24"/>
-        </w:rPr>
-        <w:t xml:space="preserve"> </w:t>
-      </w:r>
-      <w:r>
-        <w:rPr>
-          <w:sz w:val="24"/>
-        </w:rPr>
-        <w:t>GoDaddy.</w:t>
+          <w:szCs w:val="24"/>
+        </w:rPr>
+        <w:t xml:space="preserve"> </w:t>
+      </w:r>
+      <w:r>
+        <w:rPr>
+          <w:b/>
+          <w:bCs/>
+          <w:sz w:val="24"/>
+          <w:szCs w:val="24"/>
+        </w:rPr>
+        <w:t>GoDaddy</w:t>
+      </w:r>
+      <w:r>
+        <w:rPr>
+          <w:sz w:val="24"/>
+          <w:szCs w:val="24"/>
+        </w:rPr>
+        <w:t>.</w:t>
       </w:r>
     </w:p>
     <w:p>
@@ -3813,7 +4004,7 @@
         <w:sectPr>
           <w:type w:val="nextPage"/>
           <w:pgSz w:w="11906" w:h="16838"/>
-          <w:pgMar w:left="1340" w:right="600" w:gutter="0" w:header="0" w:top="680" w:footer="0" w:bottom="280"/>
+          <w:pgMar w:left="720" w:right="720" w:gutter="0" w:header="0" w:top="720" w:footer="0" w:bottom="720"/>
           <w:pgNumType w:fmt="decimal"/>
           <w:formProt w:val="false"/>
           <w:textDirection w:val="lrTb"/>
@@ -3825,42 +4016,53 @@
         <w:jc w:val="left"/>
         <w:rPr>
           <w:sz w:val="24"/>
-        </w:rPr>
-      </w:pPr>
-      <w:r>
-        <w:rPr>
-          <w:b/>
-          <w:sz w:val="24"/>
+          <w:szCs w:val="24"/>
+        </w:rPr>
+      </w:pPr>
+      <w:r>
+        <w:rPr>
+          <w:b w:val="false"/>
+          <w:bCs w:val="false"/>
+          <w:sz w:val="24"/>
+          <w:szCs w:val="24"/>
         </w:rPr>
         <w:t>Autoridad</w:t>
       </w:r>
       <w:r>
         <w:rPr>
-          <w:b/>
+          <w:b w:val="false"/>
+          <w:bCs w:val="false"/>
           <w:spacing w:val="-7"/>
           <w:sz w:val="24"/>
-        </w:rPr>
-        <w:t xml:space="preserve"> </w:t>
-      </w:r>
-      <w:r>
-        <w:rPr>
-          <w:b/>
-          <w:sz w:val="24"/>
+          <w:szCs w:val="24"/>
+        </w:rPr>
+        <w:t xml:space="preserve"> </w:t>
+      </w:r>
+      <w:r>
+        <w:rPr>
+          <w:b w:val="false"/>
+          <w:bCs w:val="false"/>
+          <w:sz w:val="24"/>
+          <w:szCs w:val="24"/>
         </w:rPr>
         <w:t>de</w:t>
       </w:r>
       <w:r>
         <w:rPr>
-          <w:b/>
+          <w:b w:val="false"/>
+          <w:bCs w:val="false"/>
           <w:spacing w:val="-7"/>
           <w:sz w:val="24"/>
-        </w:rPr>
-        <w:t xml:space="preserve"> </w:t>
-      </w:r>
-      <w:r>
-        <w:rPr>
-          <w:b/>
-          <w:sz w:val="24"/>
+          <w:szCs w:val="24"/>
+        </w:rPr>
+        <w:t xml:space="preserve"> </w:t>
+      </w:r>
+      <w:r>
+        <w:rPr>
+          <w:b w:val="false"/>
+          <w:bCs w:val="false"/>
+          <w:sz w:val="24"/>
+          <w:szCs w:val="24"/>
         </w:rPr>
         <w:t>Certificación:</w:t>
       </w:r>
@@ -3869,25 +4071,35 @@
           <w:b/>
           <w:spacing w:val="-1"/>
           <w:sz w:val="24"/>
-        </w:rPr>
-        <w:t xml:space="preserve"> </w:t>
-      </w:r>
-      <w:r>
-        <w:rPr>
-          <w:sz w:val="24"/>
+          <w:szCs w:val="24"/>
+        </w:rPr>
+        <w:t xml:space="preserve"> </w:t>
+      </w:r>
+      <w:r>
+        <w:rPr>
+          <w:b/>
+          <w:bCs/>
+          <w:sz w:val="24"/>
+          <w:szCs w:val="24"/>
         </w:rPr>
         <w:t>Let’s</w:t>
       </w:r>
       <w:r>
         <w:rPr>
+          <w:b/>
+          <w:bCs/>
           <w:spacing w:val="-8"/>
           <w:sz w:val="24"/>
-        </w:rPr>
-        <w:t xml:space="preserve"> </w:t>
-      </w:r>
-      <w:r>
-        <w:rPr>
-          <w:sz w:val="24"/>
+          <w:szCs w:val="24"/>
+        </w:rPr>
+        <w:t xml:space="preserve"> </w:t>
+      </w:r>
+      <w:r>
+        <w:rPr>
+          <w:b/>
+          <w:bCs/>
+          <w:sz w:val="24"/>
+          <w:szCs w:val="24"/>
         </w:rPr>
         <w:t>Encrypt.</w:t>
       </w:r>
@@ -3953,7 +4165,10 @@
         </w:rPr>
       </w:pPr>
       <w:r>
-        <w:rPr/>
+        <w:rPr>
+          <w:b/>
+          <w:bCs/>
+        </w:rPr>
         <w:t>PyCharm</w:t>
       </w:r>
       <w:r>
@@ -4013,7 +4228,10 @@
         <w:t xml:space="preserve"> </w:t>
       </w:r>
       <w:r>
-        <w:rPr/>
+        <w:rPr>
+          <w:b/>
+          <w:bCs/>
+        </w:rPr>
         <w:t>Python</w:t>
       </w:r>
       <w:r>
@@ -4033,27 +4251,40 @@
         <w:t xml:space="preserve"> </w:t>
       </w:r>
       <w:r>
-        <w:rPr/>
+        <w:rPr>
+          <w:b/>
+          <w:bCs/>
+        </w:rPr>
         <w:t>Visual</w:t>
       </w:r>
       <w:r>
         <w:rPr>
+          <w:b/>
+          <w:bCs/>
           <w:spacing w:val="-3"/>
         </w:rPr>
         <w:t xml:space="preserve"> </w:t>
       </w:r>
       <w:r>
-        <w:rPr/>
+        <w:rPr>
+          <w:b/>
+          <w:bCs/>
+        </w:rPr>
         <w:t>Studio</w:t>
       </w:r>
       <w:r>
         <w:rPr>
+          <w:b/>
+          <w:bCs/>
           <w:spacing w:val="-4"/>
         </w:rPr>
         <w:t xml:space="preserve"> </w:t>
       </w:r>
       <w:r>
-        <w:rPr/>
+        <w:rPr>
+          <w:b/>
+          <w:bCs/>
+        </w:rPr>
         <w:t>Code</w:t>
       </w:r>
       <w:r>
@@ -4104,7 +4335,18 @@
       </w:r>
       <w:r>
         <w:rPr/>
-        <w:t>vistas y recursos estáticos (JS/CSS).</w:t>
+        <w:t xml:space="preserve">vistas y recursos estáticos </w:t>
+      </w:r>
+      <w:r>
+        <w:rPr>
+          <w:b/>
+          <w:bCs/>
+        </w:rPr>
+        <w:t>(JS/CSS)</w:t>
+      </w:r>
+      <w:r>
+        <w:rPr/>
+        <w:t>.</w:t>
       </w:r>
     </w:p>
     <w:p>
@@ -4415,7 +4657,21 @@
         <w:rPr>
           <w:sz w:val="24"/>
         </w:rPr>
-        <w:t>e instalando todo lo necesario en este servidor (SO: Ubuntu Server). Tuve varios problemas, sobre</w:t>
+        <w:t xml:space="preserve">e instalando todo lo necesario en este servidor </w:t>
+      </w:r>
+      <w:r>
+        <w:rPr>
+          <w:b/>
+          <w:bCs/>
+          <w:sz w:val="24"/>
+        </w:rPr>
+        <w:t>(SO: Ubuntu Server)</w:t>
+      </w:r>
+      <w:r>
+        <w:rPr>
+          <w:sz w:val="24"/>
+        </w:rPr>
+        <w:t>. Tuve varios problemas, sobre</w:t>
       </w:r>
       <w:r>
         <w:rPr>
@@ -4974,7 +5230,9 @@
         </w:rPr>
       </w:pPr>
       <w:r>
-        <w:rPr/>
+        <w:rPr>
+          <w:sz w:val="24"/>
+        </w:rPr>
       </w:r>
     </w:p>
     <w:p>
@@ -4999,7 +5257,67 @@
         <w:rPr>
           <w:sz w:val="24"/>
         </w:rPr>
-        <w:t>2. Cuando empecé a desarrollar este proyecto, lo hice con PHP puro, antes de conocer el modelo-vista-controlador y las URL amigables, así que estuve varios días intentando que, al poner como URL el nombre de usuario, te redirigiese al perfil. Lo hice con NGINX, haciendo que si sólo se recibe un parámetro por URL redirigiese la petición al archivo “foo.php”. No fue hasta que cambié de framework y me di cuenta de que perdí demasiado tiempo con ello.</w:t>
+        <w:t xml:space="preserve">2. Cuando empecé a desarrollar este proyecto, lo hice con PHP puro, antes de conocer el modelo-vista-controlador y las URL amigables </w:t>
+      </w:r>
+      <w:r>
+        <w:rPr>
+          <w:sz w:val="24"/>
+        </w:rPr>
+        <w:t>(ni siquiera las consultas preparadas)</w:t>
+      </w:r>
+      <w:r>
+        <w:rPr>
+          <w:sz w:val="24"/>
+        </w:rPr>
+        <w:t xml:space="preserve">, así que estuve varios días intentando que, al poner como URL el nombre de usuario, te redirigiese al perfil. Lo hice con </w:t>
+      </w:r>
+      <w:r>
+        <w:rPr>
+          <w:b w:val="false"/>
+          <w:bCs w:val="false"/>
+          <w:sz w:val="24"/>
+        </w:rPr>
+        <w:t>NGINX</w:t>
+      </w:r>
+      <w:r>
+        <w:rPr>
+          <w:sz w:val="24"/>
+        </w:rPr>
+        <w:t xml:space="preserve">, haciendo que si sólo se recibe un parámetro por URL redirigiese la petición al archivo </w:t>
+      </w:r>
+      <w:r>
+        <w:rPr>
+          <w:b/>
+          <w:bCs/>
+          <w:sz w:val="24"/>
+        </w:rPr>
+        <w:t>“foo.php”</w:t>
+      </w:r>
+      <w:r>
+        <w:rPr>
+          <w:sz w:val="24"/>
+        </w:rPr>
+        <w:t xml:space="preserve">. </w:t>
+      </w:r>
+      <w:r>
+        <w:rPr>
+          <w:sz w:val="24"/>
+        </w:rPr>
+        <w:t xml:space="preserve">Al final cambié de framework, y no me costó demasiado adaptar lo que ya tenía hecho en PHP para Django. Lo mejor fue el sistema de enrutamiento, ya que no me hacía falta usar algo por el estilo de lo que hice con </w:t>
+      </w:r>
+      <w:r>
+        <w:rPr>
+          <w:b/>
+          <w:bCs/>
+          <w:sz w:val="24"/>
+        </w:rPr>
+        <w:t>“foo.php”</w:t>
+      </w:r>
+      <w:r>
+        <w:rPr>
+          <w:sz w:val="24"/>
+        </w:rPr>
+        <w:t>.</w:t>
       </w:r>
     </w:p>
     <w:p>
@@ -5048,13 +5366,7 @@
         <w:rPr>
           <w:sz w:val="24"/>
         </w:rPr>
-        <w:t>3</w:t>
-      </w:r>
-      <w:r>
-        <w:rPr>
-          <w:sz w:val="24"/>
-        </w:rPr>
-        <w:t>. Para el sistema de restablecimiento de contraseñas tuve varios problemas, como el que tuviese</w:t>
+        <w:t>3. Para el sistema de restablecimiento de contraseñas tuve varios problemas, como el que tuviese</w:t>
       </w:r>
       <w:r>
         <w:rPr>
@@ -5342,13 +5654,7 @@
         <w:rPr>
           <w:sz w:val="24"/>
         </w:rPr>
-        <w:t>4</w:t>
-      </w:r>
-      <w:r>
-        <w:rPr>
-          <w:sz w:val="24"/>
-        </w:rPr>
-        <w:t>. En un principio, tenía el repositorio en privado porque contenía datos confidenciales como la contraseña de correo, el token de Imgur, etc; pero lo solucioné metiendo esos datos en un fichero .env que no se sube en los commits.</w:t>
+        <w:t>4. En un principio, tenía el repositorio en privado porque contenía datos confidenciales como la contraseña de correo, el token de Imgur, etc; pero lo solucioné metiendo esos datos en un fichero .env que no se sube en los commits.</w:t>
       </w:r>
     </w:p>
     <w:p>
@@ -5389,13 +5695,7 @@
         <w:rPr>
           <w:sz w:val="24"/>
         </w:rPr>
-        <w:t>5</w:t>
-      </w:r>
-      <w:r>
-        <w:rPr>
-          <w:sz w:val="24"/>
-        </w:rPr>
-        <w:t xml:space="preserve">. Para el recortado de imágenes de perfil estuve un par de días buscando plugins de jQuery/JavaScript que permitiesen recortar imágenes de forma sencilla. Al final, la que mejor supe utilizar y la que al final utilicé fue la de </w:t>
+        <w:t xml:space="preserve">5. Para el recortado de imágenes de perfil estuve un par de días buscando plugins de jQuery/JavaScript que permitiesen recortar imágenes de forma sencilla. Al final, la que mejor supe utilizar y la que al final utilicé fue la de </w:t>
       </w:r>
       <w:hyperlink r:id="rId12">
         <w:r>
@@ -5449,13 +5749,46 @@
         <w:rPr>
           <w:sz w:val="24"/>
         </w:rPr>
-        <w:t>6</w:t>
-      </w:r>
-      <w:r>
-        <w:rPr>
-          <w:sz w:val="24"/>
-        </w:rPr>
-        <w:t>. Los WebSockets fueron, sin duda, lo más difícil del proyecto: primero tuve que documentarme sobre cómo funcionaban, como aplicarlos a Django, cómo conectarse desde un cliente, etc; pero el problema mayoritario vino cuando fui a desplegar el proyecto a mi servidor; no funcionaban. Para empezar me aparecía que fallaba el protocolo de WebSocket (ws sin SSL y wss con SSL), pero al cambiarlo tampoco funcionaba. Estuve buscando mucho tiempo hasta que descubrí que la solución fue el instalar un servidor proxy que sirviese estas peticiones, llamado Daphne, y que utilizaba Redis como contenedor. Después, al modificar el servidor virtual en NGINX, todavía no funcionaba, y estuve otra vez buscando durante bastante tiempo para arreglarlo. Finalmente conseguí arreglarlo, y los posts se cargan en tiempo real desde cualquier cliente.</w:t>
+        <w:t>6. Los WebSockets fueron, sin duda, lo más difícil del proyecto: primero tuve que documentarme sobre cómo funcionaban, como aplicarlos a Django, cómo conectarse desde un cliente, etc; pero el problema mayoritario vino cuando fui a desplegar el proyecto a mi servidor; no funcionaban. Para empezar me aparecía que fallaba el protocolo de WebSocket (ws sin SSL y wss con SSL), pero al cambiarlo tampoco funcionaba. Estuve buscando mucho tiempo hasta que descubrí que la solución fue el instalar un servidor proxy que sirviese estas peticiones, llamado Daphne, y que utilizaba Redis como contenedor. Después, al modificar el servidor virtual en NGINX, todavía no funcionaba, y estuve otra vez buscando durante bastante tiempo para arreglarlo. Finalmente conseguí arreglarlo, y los posts se cargan en tiempo real desde cualquier cliente.</w:t>
+      </w:r>
+    </w:p>
+    <w:p>
+      <w:pPr>
+        <w:pStyle w:val="ListParagraph"/>
+        <w:tabs>
+          <w:tab w:val="clear" w:pos="720"/>
+          <w:tab w:val="left" w:pos="358" w:leader="none"/>
+        </w:tabs>
+        <w:spacing w:lineRule="auto" w:line="240" w:before="0" w:after="0"/>
+        <w:ind w:left="0" w:right="117" w:hanging="0"/>
+        <w:jc w:val="both"/>
+        <w:rPr>
+          <w:sz w:val="24"/>
+        </w:rPr>
+      </w:pPr>
+      <w:r>
+        <w:rPr/>
+      </w:r>
+    </w:p>
+    <w:p>
+      <w:pPr>
+        <w:pStyle w:val="ListParagraph"/>
+        <w:tabs>
+          <w:tab w:val="clear" w:pos="720"/>
+          <w:tab w:val="left" w:pos="358" w:leader="none"/>
+        </w:tabs>
+        <w:spacing w:lineRule="auto" w:line="240" w:before="0" w:after="0"/>
+        <w:ind w:left="0" w:right="117" w:hanging="0"/>
+        <w:jc w:val="both"/>
+        <w:rPr>
+          <w:sz w:val="24"/>
+        </w:rPr>
+      </w:pPr>
+      <w:r>
+        <w:rPr>
+          <w:sz w:val="24"/>
+        </w:rPr>
+        <w:t>7. Como ya comenté, contraté un VPS, aunque me lo hackearon el día 11 de junio. Al intentar entrar de forma remota mediante SSH, no podía conectarme con mi usuario. La solución fue volver a la copia que tenía de principios de mes y cambiar todas las contraseñas, pero los posts de hasta esa fecha se eliminaron.</w:t>
       </w:r>
     </w:p>
     <w:p>
@@ -5491,6 +5824,31 @@
         </w:rPr>
       </w:pPr>
       <w:r>
+        <w:rPr/>
+      </w:r>
+      <w:r>
+        <w:br w:type="page"/>
+      </w:r>
+    </w:p>
+    <w:p>
+      <w:pPr>
+        <w:pStyle w:val="Ttulo1"/>
+        <w:numPr>
+          <w:ilvl w:val="0"/>
+          <w:numId w:val="0"/>
+        </w:numPr>
+        <w:tabs>
+          <w:tab w:val="clear" w:pos="720"/>
+          <w:tab w:val="left" w:pos="4086" w:leader="none"/>
+        </w:tabs>
+        <w:spacing w:lineRule="exact" w:line="439" w:before="0" w:after="0"/>
+        <w:ind w:left="-1" w:right="16" w:hanging="0"/>
+        <w:jc w:val="center"/>
+        <w:rPr>
+          <w:u w:val="none"/>
+        </w:rPr>
+      </w:pPr>
+      <w:r>
         <w:rPr>
           <w:u w:val="thick"/>
         </w:rPr>
@@ -5902,6 +6260,18 @@
       <w:r>
         <w:rPr/>
         <w:t>caduque.</w:t>
+      </w:r>
+      <w:r>
+        <w:rPr>
+          <w:sz w:val="24"/>
+        </w:rPr>
+        <w:t xml:space="preserve"> </w:t>
+      </w:r>
+      <w:r>
+        <w:rPr>
+          <w:sz w:val="24"/>
+        </w:rPr>
+        <w:t>También pensé en integrar un framework de frontend como puede ser Angular o React, pero me di cuenta rápidamente de que iba a ser demasiado trabajo extra, en un futuro puede que implemente alguno de estos.</w:t>
       </w:r>
     </w:p>
     <w:p>
@@ -6390,19 +6760,73 @@
     <w:p>
       <w:pPr>
         <w:pStyle w:val="Cuerpodetexto"/>
-        <w:rPr>
-          <w:sz w:val="24"/>
-        </w:rPr>
-      </w:pPr>
-      <w:r>
-        <w:rPr>
-          <w:sz w:val="24"/>
+        <w:ind w:left="0" w:right="116" w:hanging="0"/>
+        <w:jc w:val="both"/>
+        <w:rPr>
+          <w:sz w:val="24"/>
+        </w:rPr>
+      </w:pPr>
+      <w:r>
+        <w:rPr/>
+      </w:r>
+    </w:p>
+    <w:p>
+      <w:pPr>
+        <w:pStyle w:val="Cuerpodetexto"/>
+        <w:ind w:left="0" w:right="116" w:hanging="0"/>
+        <w:jc w:val="both"/>
+        <w:rPr>
+          <w:sz w:val="24"/>
+        </w:rPr>
+      </w:pPr>
+      <w:r>
+        <w:rPr>
+          <w:sz w:val="24"/>
+        </w:rPr>
+        <w:t xml:space="preserve">Creo que, además, sobrepasé con creces la cantidad de horas puestas para su desarrollo (40 horas), y, aunque no fui contando, sé de seguro que fueron más de 40 (fueron muchos días y varias horas de programación </w:t>
+      </w:r>
+      <w:r>
+        <w:rPr>
+          <w:sz w:val="24"/>
+        </w:rPr>
+        <w:t>en</w:t>
+      </w:r>
+      <w:r>
+        <w:rPr>
+          <w:sz w:val="24"/>
+        </w:rPr>
+        <w:t xml:space="preserve"> cada un</w:t>
+      </w:r>
+      <w:r>
+        <w:rPr>
+          <w:sz w:val="24"/>
+        </w:rPr>
+        <w:t>o</w:t>
+      </w:r>
+      <w:r>
+        <w:rPr>
+          <w:sz w:val="24"/>
+        </w:rPr>
+        <w:t>).</w:t>
+      </w:r>
+    </w:p>
+    <w:p>
+      <w:pPr>
+        <w:pStyle w:val="Cuerpodetexto"/>
+        <w:rPr>
+          <w:sz w:val="24"/>
+        </w:rPr>
+      </w:pPr>
+      <w:r>
+        <w:rPr>
+          <w:u w:val="none" w:color="000000"/>
         </w:rPr>
       </w:r>
     </w:p>
     <w:p>
       <w:pPr>
         <w:pStyle w:val="Ttulo1"/>
+        <w:pageBreakBefore w:val="false"/>
         <w:numPr>
           <w:ilvl w:val="0"/>
           <w:numId w:val="0"/>
@@ -6419,31 +6843,6 @@
         </w:rPr>
       </w:pPr>
       <w:r>
-        <w:rPr/>
-      </w:r>
-      <w:r>
-        <w:br w:type="page"/>
-      </w:r>
-    </w:p>
-    <w:p>
-      <w:pPr>
-        <w:pStyle w:val="Ttulo1"/>
-        <w:numPr>
-          <w:ilvl w:val="0"/>
-          <w:numId w:val="0"/>
-        </w:numPr>
-        <w:tabs>
-          <w:tab w:val="clear" w:pos="720"/>
-          <w:tab w:val="left" w:pos="3625" w:leader="none"/>
-        </w:tabs>
-        <w:spacing w:lineRule="exact" w:line="439" w:before="0" w:after="0"/>
-        <w:ind w:left="0" w:right="18" w:hanging="0"/>
-        <w:jc w:val="center"/>
-        <w:rPr>
-          <w:u w:val="none"/>
-        </w:rPr>
-      </w:pPr>
-      <w:r>
         <w:rPr>
           <w:u w:val="thick"/>
         </w:rPr>
@@ -6660,12 +7059,14 @@
         <w:rPr/>
         <w:t xml:space="preserve">Link del repositorio: </w:t>
       </w:r>
-      <w:r>
-        <w:rPr>
-          <w:rStyle w:val="EnlacedeInternet"/>
-        </w:rPr>
-        <w:t>https://github.com/ShinMugenNoKabe/Nekomon</w:t>
-      </w:r>
+      <w:hyperlink r:id="rId14">
+        <w:r>
+          <w:rPr>
+            <w:rStyle w:val="EnlacedeInternet"/>
+          </w:rPr>
+          <w:t>https://github.com/ShinMugenNoKabe/Nekomon</w:t>
+        </w:r>
+      </w:hyperlink>
     </w:p>
     <w:p>
       <w:pPr>
@@ -6680,10 +7081,126 @@
         <w:rPr/>
       </w:r>
     </w:p>
+    <w:p>
+      <w:pPr>
+        <w:pStyle w:val="Cuerpodetexto"/>
+        <w:ind w:left="0" w:right="0" w:hanging="0"/>
+        <w:jc w:val="both"/>
+        <w:rPr>
+          <w:b/>
+          <w:b/>
+          <w:bCs/>
+        </w:rPr>
+      </w:pPr>
+      <w:r>
+        <w:rPr>
+          <w:b/>
+          <w:bCs/>
+          <w:sz w:val="24"/>
+        </w:rPr>
+        <w:t>API REST:</w:t>
+      </w:r>
+    </w:p>
+    <w:p>
+      <w:pPr>
+        <w:pStyle w:val="Cuerpodetexto"/>
+        <w:ind w:left="0" w:right="0" w:hanging="0"/>
+        <w:jc w:val="both"/>
+        <w:rPr>
+          <w:sz w:val="24"/>
+        </w:rPr>
+      </w:pPr>
+      <w:r>
+        <w:rPr>
+          <w:b/>
+          <w:bCs/>
+          <w:sz w:val="24"/>
+        </w:rPr>
+        <w:t>Usuarios:</w:t>
+      </w:r>
+      <w:r>
+        <w:rPr>
+          <w:sz w:val="24"/>
+        </w:rPr>
+        <w:t xml:space="preserve"> </w:t>
+      </w:r>
+      <w:hyperlink r:id="rId15">
+        <w:r>
+          <w:rPr>
+            <w:rStyle w:val="EnlacedeInternet"/>
+            <w:sz w:val="24"/>
+          </w:rPr>
+          <w:t>https://www.nekomon.es/api/user/</w:t>
+        </w:r>
+      </w:hyperlink>
+      <w:r>
+        <w:rPr>
+          <w:sz w:val="24"/>
+        </w:rPr>
+        <w:t>[Nombre de usuario]</w:t>
+      </w:r>
+    </w:p>
+    <w:p>
+      <w:pPr>
+        <w:pStyle w:val="Cuerpodetexto"/>
+        <w:ind w:left="0" w:right="0" w:hanging="0"/>
+        <w:jc w:val="both"/>
+        <w:rPr>
+          <w:sz w:val="24"/>
+        </w:rPr>
+      </w:pPr>
+      <w:r>
+        <w:rPr>
+          <w:b/>
+          <w:bCs/>
+          <w:sz w:val="24"/>
+        </w:rPr>
+        <w:t>Posts:</w:t>
+      </w:r>
+      <w:r>
+        <w:rPr>
+          <w:sz w:val="24"/>
+        </w:rPr>
+        <w:t xml:space="preserve">  </w:t>
+      </w:r>
+      <w:hyperlink r:id="rId16">
+        <w:r>
+          <w:rPr>
+            <w:rStyle w:val="EnlacedeInternet"/>
+            <w:sz w:val="24"/>
+            <w:u w:val="single"/>
+          </w:rPr>
+          <w:t>https://www.nekomon.es/api/</w:t>
+        </w:r>
+        <w:r>
+          <w:rPr>
+            <w:rStyle w:val="EnlacedeInternet"/>
+            <w:sz w:val="24"/>
+            <w:u w:val="single"/>
+          </w:rPr>
+          <w:t>post</w:t>
+        </w:r>
+        <w:r>
+          <w:rPr>
+            <w:rStyle w:val="EnlacedeInternet"/>
+            <w:sz w:val="24"/>
+            <w:u w:val="single"/>
+          </w:rPr>
+          <w:t>/</w:t>
+        </w:r>
+      </w:hyperlink>
+      <w:r>
+        <w:rPr>
+          <w:sz w:val="24"/>
+          <w:u w:val="none"/>
+        </w:rPr>
+        <w:t>[ID de post]</w:t>
+      </w:r>
+    </w:p>
     <w:sectPr>
       <w:type w:val="nextPage"/>
       <w:pgSz w:w="11906" w:h="16838"/>
-      <w:pgMar w:left="1340" w:right="600" w:gutter="0" w:header="0" w:top="680" w:footer="0" w:bottom="280"/>
+      <w:pgMar w:left="720" w:right="720" w:gutter="0" w:header="0" w:top="720" w:footer="0" w:bottom="720"/>
       <w:pgNumType w:fmt="decimal"/>
       <w:formProt w:val="false"/>
       <w:textDirection w:val="lrTb"/>
@@ -6782,6 +7299,14 @@
     <w:name w:val="Enlace de Internet"/>
     <w:rPr>
       <w:color w:val="000080"/>
+      <w:u w:val="single"/>
+      <w:lang w:val="zxx" w:eastAsia="zxx" w:bidi="zxx"/>
+    </w:rPr>
+  </w:style>
+  <w:style w:type="character" w:styleId="EnlacedeInternetvisitado">
+    <w:name w:val="Enlace de Internet visitado"/>
+    <w:rPr>
+      <w:color w:val="800000"/>
       <w:u w:val="single"/>
       <w:lang w:val="zxx" w:eastAsia="zxx" w:bidi="zxx"/>
     </w:rPr>

</xml_diff>